<commit_message>
Changed GDD & Added Event ideas
</commit_message>
<xml_diff>
--- a/MISC ASSETS/DOCUMENTATION/Cursed Corridor GDD.docx
+++ b/MISC ASSETS/DOCUMENTATION/Cursed Corridor GDD.docx
@@ -2057,61 +2057,35 @@
           <w:shd w:fill="auto" w:val="clear"/>
         </w:rPr>
         <w:tab/>
-        <w:t xml:space="preserve">- &lt;Influence #3&gt;</w:t>
-      </w:r>
-    </w:p>
-    <w:p>
-      <w:pPr>
-        <w:spacing w:before="0" w:after="0" w:line="276"/>
-        <w:ind w:right="0" w:left="0" w:firstLine="0"/>
-        <w:jc w:val="left"/>
-        <w:rPr>
-          <w:rFonts w:ascii="Trebuchet MS" w:hAnsi="Trebuchet MS" w:cs="Trebuchet MS" w:eastAsia="Trebuchet MS"/>
-          <w:color w:val="666666"/>
-          <w:spacing w:val="0"/>
-          <w:position w:val="0"/>
-          <w:sz w:val="26"/>
-          <w:shd w:fill="auto" w:val="clear"/>
-        </w:rPr>
-      </w:pPr>
-      <w:r>
-        <w:rPr>
-          <w:rFonts w:ascii="Trebuchet MS" w:hAnsi="Trebuchet MS" w:cs="Trebuchet MS" w:eastAsia="Trebuchet MS"/>
-          <w:color w:val="666666"/>
-          <w:spacing w:val="0"/>
-          <w:position w:val="0"/>
-          <w:sz w:val="26"/>
-          <w:shd w:fill="auto" w:val="clear"/>
-        </w:rPr>
-        <w:tab/>
-        <w:tab/>
-        <w:t xml:space="preserve">- &lt;Medium&gt; (Television, Games, Literature, Movies, etc.)</w:t>
-      </w:r>
-    </w:p>
-    <w:p>
-      <w:pPr>
-        <w:spacing w:before="0" w:after="0" w:line="276"/>
-        <w:ind w:right="0" w:left="720" w:firstLine="720"/>
-        <w:jc w:val="left"/>
-        <w:rPr>
-          <w:rFonts w:ascii="Trebuchet MS" w:hAnsi="Trebuchet MS" w:cs="Trebuchet MS" w:eastAsia="Trebuchet MS"/>
-          <w:color w:val="666666"/>
-          <w:spacing w:val="0"/>
-          <w:position w:val="0"/>
-          <w:sz w:val="26"/>
-          <w:shd w:fill="auto" w:val="clear"/>
-        </w:rPr>
-      </w:pPr>
-      <w:r>
-        <w:rPr>
-          <w:rFonts w:ascii="Trebuchet MS" w:hAnsi="Trebuchet MS" w:cs="Trebuchet MS" w:eastAsia="Trebuchet MS"/>
-          <w:color w:val="666666"/>
-          <w:spacing w:val="0"/>
-          <w:position w:val="0"/>
-          <w:sz w:val="26"/>
-          <w:shd w:fill="auto" w:val="clear"/>
-        </w:rPr>
-        <w:t xml:space="preserve">- /Explain why this is an influence in 1 Paragraph or less/</w:t>
+        <w:t xml:space="preserve">- &lt;The 6th Generation&gt;</w:t>
+      </w:r>
+    </w:p>
+    <w:p>
+      <w:pPr>
+        <w:keepNext w:val="true"/>
+        <w:keepLines w:val="true"/>
+        <w:spacing w:before="160" w:after="0" w:line="240"/>
+        <w:ind w:right="0" w:left="0" w:firstLine="0"/>
+        <w:jc w:val="left"/>
+        <w:rPr>
+          <w:rFonts w:ascii="Trebuchet MS" w:hAnsi="Trebuchet MS" w:cs="Trebuchet MS" w:eastAsia="Trebuchet MS"/>
+          <w:color w:val="666666"/>
+          <w:spacing w:val="0"/>
+          <w:position w:val="0"/>
+          <w:sz w:val="26"/>
+          <w:shd w:fill="auto" w:val="clear"/>
+        </w:rPr>
+      </w:pPr>
+      <w:r>
+        <w:rPr>
+          <w:rFonts w:ascii="Trebuchet MS" w:hAnsi="Trebuchet MS" w:cs="Trebuchet MS" w:eastAsia="Trebuchet MS"/>
+          <w:color w:val="666666"/>
+          <w:spacing w:val="0"/>
+          <w:position w:val="0"/>
+          <w:sz w:val="26"/>
+          <w:shd w:fill="auto" w:val="clear"/>
+        </w:rPr>
+        <w:t xml:space="preserve">The generation of gaming that lined up with the early 3d games. The development within this generation determined many things for future 3D gaming. The style has now become a popular sub-genre (demake)</w:t>
       </w:r>
     </w:p>
     <w:p>
@@ -2894,7 +2868,7 @@
           <w:shd w:fill="auto" w:val="clear"/>
         </w:rPr>
         <w:tab/>
-        <w:t xml:space="preserve">- &lt;Core Gameplay Mechanic #1&gt;</w:t>
+        <w:t xml:space="preserve">- &lt;Inventory&gt;</w:t>
       </w:r>
     </w:p>
     <w:p>
@@ -2922,7 +2896,7 @@
         </w:rPr>
         <w:tab/>
         <w:tab/>
-        <w:t xml:space="preserve">- &lt;Details&gt;</w:t>
+        <w:t xml:space="preserve">- The player will have to interact with pieces of the environment from time to time and should have some way to hold onto items. Most likely through the use of a subjective 'inventory'</w:t>
       </w:r>
     </w:p>
     <w:p>
@@ -2949,66 +2923,7 @@
           <w:shd w:fill="auto" w:val="clear"/>
         </w:rPr>
         <w:tab/>
-        <w:tab/>
-        <w:tab/>
-        <w:t xml:space="preserve">/Describe in 2 Paragraphs or less/</w:t>
-      </w:r>
-    </w:p>
-    <w:p>
-      <w:pPr>
-        <w:spacing w:before="0" w:after="0" w:line="276"/>
-        <w:ind w:right="0" w:left="0" w:firstLine="0"/>
-        <w:jc w:val="left"/>
-        <w:rPr>
-          <w:rFonts w:ascii="Trebuchet MS" w:hAnsi="Trebuchet MS" w:cs="Trebuchet MS" w:eastAsia="Trebuchet MS"/>
-          <w:color w:val="FF0000"/>
-          <w:spacing w:val="0"/>
-          <w:position w:val="0"/>
-          <w:sz w:val="26"/>
-          <w:shd w:fill="auto" w:val="clear"/>
-        </w:rPr>
-      </w:pPr>
-      <w:r>
-        <w:rPr>
-          <w:rFonts w:ascii="Trebuchet MS" w:hAnsi="Trebuchet MS" w:cs="Trebuchet MS" w:eastAsia="Trebuchet MS"/>
-          <w:color w:val="FF0000"/>
-          <w:spacing w:val="0"/>
-          <w:position w:val="0"/>
-          <w:sz w:val="26"/>
-          <w:shd w:fill="auto" w:val="clear"/>
-        </w:rPr>
-        <w:tab/>
-        <w:tab/>
-        <w:t xml:space="preserve">- &lt;How it works&gt;</w:t>
-      </w:r>
-    </w:p>
-    <w:p>
-      <w:pPr>
-        <w:spacing w:before="0" w:after="0" w:line="276"/>
-        <w:ind w:right="0" w:left="0" w:firstLine="0"/>
-        <w:jc w:val="left"/>
-        <w:rPr>
-          <w:rFonts w:ascii="Trebuchet MS" w:hAnsi="Trebuchet MS" w:cs="Trebuchet MS" w:eastAsia="Trebuchet MS"/>
-          <w:color w:val="FF0000"/>
-          <w:spacing w:val="0"/>
-          <w:position w:val="0"/>
-          <w:sz w:val="26"/>
-          <w:shd w:fill="auto" w:val="clear"/>
-        </w:rPr>
-      </w:pPr>
-      <w:r>
-        <w:rPr>
-          <w:rFonts w:ascii="Trebuchet MS" w:hAnsi="Trebuchet MS" w:cs="Trebuchet MS" w:eastAsia="Trebuchet MS"/>
-          <w:color w:val="FF0000"/>
-          <w:spacing w:val="0"/>
-          <w:position w:val="0"/>
-          <w:sz w:val="26"/>
-          <w:shd w:fill="auto" w:val="clear"/>
-        </w:rPr>
-        <w:tab/>
-        <w:tab/>
-        <w:tab/>
-        <w:t xml:space="preserve">/Describe in 2 Paragraphs or less/</w:t>
+        <w:t xml:space="preserve">- There won't be an individual screen for it showing all items. Instead there will be a box on one side of the screen showing the item you currently have on you. The player can use the scroll wheel to change the item in their inventory. The lighter is not regarded as an inventory item and is usable at all times</w:t>
       </w:r>
     </w:p>
     <w:p>
@@ -3936,7 +3851,7 @@
       <w:pPr>
         <w:numPr>
           <w:ilvl w:val="0"/>
-          <w:numId w:val="64"/>
+          <w:numId w:val="61"/>
         </w:numPr>
         <w:spacing w:before="0" w:after="0" w:line="276"/>
         <w:ind w:right="0" w:left="1800" w:hanging="360"/>
@@ -3966,7 +3881,7 @@
       <w:pPr>
         <w:numPr>
           <w:ilvl w:val="0"/>
-          <w:numId w:val="64"/>
+          <w:numId w:val="61"/>
         </w:numPr>
         <w:spacing w:before="0" w:after="0" w:line="276"/>
         <w:ind w:right="0" w:left="1800" w:hanging="360"/>
@@ -3996,7 +3911,7 @@
       <w:pPr>
         <w:numPr>
           <w:ilvl w:val="0"/>
-          <w:numId w:val="64"/>
+          <w:numId w:val="61"/>
         </w:numPr>
         <w:spacing w:before="0" w:after="0" w:line="276"/>
         <w:ind w:right="0" w:left="1800" w:hanging="360"/>
@@ -4044,6 +3959,7 @@
         <w:jc w:val="left"/>
         <w:rPr>
           <w:rFonts w:ascii="Arial" w:hAnsi="Arial" w:cs="Arial" w:eastAsia="Arial"/>
+          <w:b/>
           <w:color w:val="auto"/>
           <w:spacing w:val="0"/>
           <w:position w:val="0"/>
@@ -4068,7 +3984,7 @@
       <w:pPr>
         <w:numPr>
           <w:ilvl w:val="0"/>
-          <w:numId w:val="66"/>
+          <w:numId w:val="63"/>
         </w:numPr>
         <w:spacing w:before="0" w:after="0" w:line="276"/>
         <w:ind w:right="0" w:left="720" w:hanging="360"/>
@@ -4091,6 +4007,36 @@
           <w:sz w:val="22"/>
           <w:shd w:fill="auto" w:val="clear"/>
         </w:rPr>
+        <w:t xml:space="preserve">Start Room: A 'normal' looking room that isn't all that spectacular. There are some party equipment lying around (party hats, poppers, sign saying "Happy Birthday") but a distinct lack of people.The player will start with the Lighter and will be free to leave the room to find their cake.</w:t>
+      </w:r>
+    </w:p>
+    <w:p>
+      <w:pPr>
+        <w:numPr>
+          <w:ilvl w:val="0"/>
+          <w:numId w:val="63"/>
+        </w:numPr>
+        <w:spacing w:before="0" w:after="0" w:line="276"/>
+        <w:ind w:right="0" w:left="720" w:hanging="360"/>
+        <w:jc w:val="left"/>
+        <w:rPr>
+          <w:rFonts w:ascii="Arial" w:hAnsi="Arial" w:cs="Arial" w:eastAsia="Arial"/>
+          <w:color w:val="auto"/>
+          <w:spacing w:val="0"/>
+          <w:position w:val="0"/>
+          <w:sz w:val="22"/>
+          <w:shd w:fill="auto" w:val="clear"/>
+        </w:rPr>
+      </w:pPr>
+      <w:r>
+        <w:rPr>
+          <w:rFonts w:ascii="Arial" w:hAnsi="Arial" w:cs="Arial" w:eastAsia="Arial"/>
+          <w:color w:val="auto"/>
+          <w:spacing w:val="0"/>
+          <w:position w:val="0"/>
+          <w:sz w:val="22"/>
+          <w:shd w:fill="auto" w:val="clear"/>
+        </w:rPr>
         <w:t xml:space="preserve">Playground (</w:t>
       </w:r>
       <w:r>
@@ -4121,7 +4067,7 @@
       <w:pPr>
         <w:numPr>
           <w:ilvl w:val="0"/>
-          <w:numId w:val="66"/>
+          <w:numId w:val="63"/>
         </w:numPr>
         <w:spacing w:before="0" w:after="0" w:line="276"/>
         <w:ind w:right="0" w:left="720" w:hanging="360"/>
@@ -4174,7 +4120,7 @@
       <w:pPr>
         <w:numPr>
           <w:ilvl w:val="0"/>
-          <w:numId w:val="66"/>
+          <w:numId w:val="63"/>
         </w:numPr>
         <w:spacing w:before="0" w:after="0" w:line="276"/>
         <w:ind w:right="0" w:left="720" w:hanging="360"/>
@@ -4227,7 +4173,7 @@
       <w:pPr>
         <w:numPr>
           <w:ilvl w:val="0"/>
-          <w:numId w:val="66"/>
+          <w:numId w:val="63"/>
         </w:numPr>
         <w:spacing w:before="0" w:after="0" w:line="276"/>
         <w:ind w:right="0" w:left="720" w:hanging="360"/>
@@ -4274,6 +4220,165 @@
           <w:shd w:fill="auto" w:val="clear"/>
         </w:rPr>
         <w:t xml:space="preserve">): There Will be a variety of brightly colored books in bookshelves that cover the entire room. the room is split into 3 segments with the color puzzle becoming more difficult with each one. segment one has a image showing the 3 colored books they need to select, to establish what is needed to be done. Segment 2 will have a compass on the floor (textured) and a code by the input area (it'll say something like EESNNW) players select the books of the according color in the direction shown. Segment 3 will be a number puzzle requiring basic math knowledge to determine the color code.</w:t>
+      </w:r>
+    </w:p>
+    <w:p>
+      <w:pPr>
+        <w:numPr>
+          <w:ilvl w:val="0"/>
+          <w:numId w:val="63"/>
+        </w:numPr>
+        <w:spacing w:before="0" w:after="0" w:line="276"/>
+        <w:ind w:right="0" w:left="720" w:hanging="360"/>
+        <w:jc w:val="left"/>
+        <w:rPr>
+          <w:rFonts w:ascii="Arial" w:hAnsi="Arial" w:cs="Arial" w:eastAsia="Arial"/>
+          <w:color w:val="auto"/>
+          <w:spacing w:val="0"/>
+          <w:position w:val="0"/>
+          <w:sz w:val="22"/>
+          <w:shd w:fill="auto" w:val="clear"/>
+        </w:rPr>
+      </w:pPr>
+      <w:r>
+        <w:rPr>
+          <w:rFonts w:ascii="Arial" w:hAnsi="Arial" w:cs="Arial" w:eastAsia="Arial"/>
+          <w:color w:val="auto"/>
+          <w:spacing w:val="0"/>
+          <w:position w:val="0"/>
+          <w:sz w:val="22"/>
+          <w:shd w:fill="auto" w:val="clear"/>
+        </w:rPr>
+        <w:t xml:space="preserve">Room Reversal (</w:t>
+      </w:r>
+      <w:r>
+        <w:rPr>
+          <w:rFonts w:ascii="Arial" w:hAnsi="Arial" w:cs="Arial" w:eastAsia="Arial"/>
+          <w:b/>
+          <w:color w:val="auto"/>
+          <w:spacing w:val="0"/>
+          <w:position w:val="0"/>
+          <w:sz w:val="22"/>
+          <w:shd w:fill="auto" w:val="clear"/>
+        </w:rPr>
+        <w:t xml:space="preserve">Travel</w:t>
+      </w:r>
+      <w:r>
+        <w:rPr>
+          <w:rFonts w:ascii="Arial" w:hAnsi="Arial" w:cs="Arial" w:eastAsia="Arial"/>
+          <w:color w:val="auto"/>
+          <w:spacing w:val="0"/>
+          <w:position w:val="0"/>
+          <w:sz w:val="22"/>
+          <w:shd w:fill="auto" w:val="clear"/>
+        </w:rPr>
+        <w:t xml:space="preserve">): an arguably normal basic apartment room featuring a bed, a bedside table &amp; a light. But the weird thing is... their on the roof or... are you on the roof?!</w:t>
+      </w:r>
+    </w:p>
+    <w:p>
+      <w:pPr>
+        <w:numPr>
+          <w:ilvl w:val="0"/>
+          <w:numId w:val="63"/>
+        </w:numPr>
+        <w:spacing w:before="0" w:after="0" w:line="276"/>
+        <w:ind w:right="0" w:left="720" w:hanging="360"/>
+        <w:jc w:val="left"/>
+        <w:rPr>
+          <w:rFonts w:ascii="Arial" w:hAnsi="Arial" w:cs="Arial" w:eastAsia="Arial"/>
+          <w:color w:val="auto"/>
+          <w:spacing w:val="0"/>
+          <w:position w:val="0"/>
+          <w:sz w:val="22"/>
+          <w:shd w:fill="auto" w:val="clear"/>
+        </w:rPr>
+      </w:pPr>
+      <w:r>
+        <w:rPr>
+          <w:rFonts w:ascii="Arial" w:hAnsi="Arial" w:cs="Arial" w:eastAsia="Arial"/>
+          <w:color w:val="auto"/>
+          <w:spacing w:val="0"/>
+          <w:position w:val="0"/>
+          <w:sz w:val="22"/>
+          <w:shd w:fill="auto" w:val="clear"/>
+        </w:rPr>
+        <w:t xml:space="preserve">a perfectly normal room (</w:t>
+      </w:r>
+      <w:r>
+        <w:rPr>
+          <w:rFonts w:ascii="Arial" w:hAnsi="Arial" w:cs="Arial" w:eastAsia="Arial"/>
+          <w:b/>
+          <w:color w:val="auto"/>
+          <w:spacing w:val="0"/>
+          <w:position w:val="0"/>
+          <w:sz w:val="22"/>
+          <w:shd w:fill="auto" w:val="clear"/>
+        </w:rPr>
+        <w:t xml:space="preserve">Travel</w:t>
+      </w:r>
+      <w:r>
+        <w:rPr>
+          <w:rFonts w:ascii="Arial" w:hAnsi="Arial" w:cs="Arial" w:eastAsia="Arial"/>
+          <w:color w:val="auto"/>
+          <w:spacing w:val="0"/>
+          <w:position w:val="0"/>
+          <w:sz w:val="22"/>
+          <w:shd w:fill="auto" w:val="clear"/>
+        </w:rPr>
+        <w:t xml:space="preserve">): just a normal room. Seriously. Nothing weird or special about it</w:t>
+      </w:r>
+    </w:p>
+    <w:p>
+      <w:pPr>
+        <w:numPr>
+          <w:ilvl w:val="0"/>
+          <w:numId w:val="63"/>
+        </w:numPr>
+        <w:spacing w:before="0" w:after="0" w:line="276"/>
+        <w:ind w:right="0" w:left="720" w:hanging="360"/>
+        <w:jc w:val="left"/>
+        <w:rPr>
+          <w:rFonts w:ascii="Arial" w:hAnsi="Arial" w:cs="Arial" w:eastAsia="Arial"/>
+          <w:color w:val="auto"/>
+          <w:spacing w:val="0"/>
+          <w:position w:val="0"/>
+          <w:sz w:val="22"/>
+          <w:shd w:fill="auto" w:val="clear"/>
+        </w:rPr>
+      </w:pPr>
+      <w:r>
+        <w:rPr>
+          <w:rFonts w:ascii="Arial" w:hAnsi="Arial" w:cs="Arial" w:eastAsia="Arial"/>
+          <w:color w:val="auto"/>
+          <w:spacing w:val="0"/>
+          <w:position w:val="0"/>
+          <w:sz w:val="22"/>
+          <w:shd w:fill="auto" w:val="clear"/>
+        </w:rPr>
+        <w:t xml:space="preserve">The pit (</w:t>
+      </w:r>
+      <w:r>
+        <w:rPr>
+          <w:rFonts w:ascii="Arial" w:hAnsi="Arial" w:cs="Arial" w:eastAsia="Arial"/>
+          <w:b/>
+          <w:color w:val="auto"/>
+          <w:spacing w:val="0"/>
+          <w:position w:val="0"/>
+          <w:sz w:val="22"/>
+          <w:shd w:fill="auto" w:val="clear"/>
+        </w:rPr>
+        <w:t xml:space="preserve">Travel</w:t>
+      </w:r>
+      <w:r>
+        <w:rPr>
+          <w:rFonts w:ascii="Arial" w:hAnsi="Arial" w:cs="Arial" w:eastAsia="Arial"/>
+          <w:color w:val="auto"/>
+          <w:spacing w:val="0"/>
+          <w:position w:val="0"/>
+          <w:sz w:val="22"/>
+          <w:shd w:fill="auto" w:val="clear"/>
+        </w:rPr>
+        <w:t xml:space="preserve">): A massive hole blocks the way of the player. and there is no feesable way of crossing it. Multiple signs egg the character on to jumping into the pit. Jumping it will reveal it is very deep.. VERY deep. The player will then notice a light over a platform &amp; door within the pit. If they miss and continue falling, they'll drop back to the start point of the room &amp; can try again.</w:t>
       </w:r>
     </w:p>
     <w:p>
@@ -4325,7 +4430,7 @@
         <w:keepLines w:val="true"/>
         <w:numPr>
           <w:ilvl w:val="0"/>
-          <w:numId w:val="69"/>
+          <w:numId w:val="66"/>
         </w:numPr>
         <w:spacing w:before="200" w:after="0" w:line="240"/>
         <w:ind w:right="0" w:left="720" w:hanging="360"/>
@@ -4358,7 +4463,7 @@
       <w:pPr>
         <w:numPr>
           <w:ilvl w:val="0"/>
-          <w:numId w:val="69"/>
+          <w:numId w:val="66"/>
         </w:numPr>
         <w:spacing w:before="0" w:after="0" w:line="276"/>
         <w:ind w:right="0" w:left="1440" w:hanging="360"/>
@@ -4389,7 +4494,7 @@
       <w:pPr>
         <w:numPr>
           <w:ilvl w:val="0"/>
-          <w:numId w:val="69"/>
+          <w:numId w:val="66"/>
         </w:numPr>
         <w:spacing w:before="0" w:after="0" w:line="276"/>
         <w:ind w:right="0" w:left="2160" w:hanging="360"/>
@@ -4420,7 +4525,7 @@
       <w:pPr>
         <w:numPr>
           <w:ilvl w:val="0"/>
-          <w:numId w:val="69"/>
+          <w:numId w:val="66"/>
         </w:numPr>
         <w:spacing w:before="0" w:after="0" w:line="276"/>
         <w:ind w:right="0" w:left="1440" w:hanging="360"/>
@@ -4451,7 +4556,7 @@
       <w:pPr>
         <w:numPr>
           <w:ilvl w:val="0"/>
-          <w:numId w:val="69"/>
+          <w:numId w:val="66"/>
         </w:numPr>
         <w:spacing w:before="0" w:after="0" w:line="276"/>
         <w:ind w:right="0" w:left="2160" w:hanging="360"/>
@@ -4482,7 +4587,7 @@
       <w:pPr>
         <w:numPr>
           <w:ilvl w:val="0"/>
-          <w:numId w:val="69"/>
+          <w:numId w:val="66"/>
         </w:numPr>
         <w:spacing w:before="0" w:after="0" w:line="276"/>
         <w:ind w:right="0" w:left="1440" w:hanging="360"/>
@@ -4515,7 +4620,7 @@
         <w:keepLines w:val="true"/>
         <w:numPr>
           <w:ilvl w:val="0"/>
-          <w:numId w:val="69"/>
+          <w:numId w:val="66"/>
         </w:numPr>
         <w:spacing w:before="0" w:after="0" w:line="240"/>
         <w:ind w:right="0" w:left="720" w:hanging="360"/>
@@ -4548,7 +4653,7 @@
       <w:pPr>
         <w:numPr>
           <w:ilvl w:val="0"/>
-          <w:numId w:val="69"/>
+          <w:numId w:val="66"/>
         </w:numPr>
         <w:spacing w:before="0" w:after="0" w:line="276"/>
         <w:ind w:right="0" w:left="1440" w:hanging="360"/>
@@ -4579,7 +4684,7 @@
       <w:pPr>
         <w:numPr>
           <w:ilvl w:val="0"/>
-          <w:numId w:val="69"/>
+          <w:numId w:val="66"/>
         </w:numPr>
         <w:spacing w:before="0" w:after="0" w:line="276"/>
         <w:ind w:right="0" w:left="2160" w:hanging="360"/>
@@ -4610,7 +4715,7 @@
       <w:pPr>
         <w:numPr>
           <w:ilvl w:val="0"/>
-          <w:numId w:val="69"/>
+          <w:numId w:val="66"/>
         </w:numPr>
         <w:spacing w:before="0" w:after="0" w:line="276"/>
         <w:ind w:right="0" w:left="1440" w:hanging="360"/>
@@ -4641,7 +4746,7 @@
       <w:pPr>
         <w:numPr>
           <w:ilvl w:val="0"/>
-          <w:numId w:val="69"/>
+          <w:numId w:val="66"/>
         </w:numPr>
         <w:spacing w:before="0" w:after="0" w:line="276"/>
         <w:ind w:right="0" w:left="2160" w:hanging="360"/>
@@ -4672,7 +4777,7 @@
       <w:pPr>
         <w:numPr>
           <w:ilvl w:val="0"/>
-          <w:numId w:val="69"/>
+          <w:numId w:val="66"/>
         </w:numPr>
         <w:spacing w:before="0" w:after="0" w:line="276"/>
         <w:ind w:right="0" w:left="2160" w:hanging="360"/>
@@ -4703,7 +4808,7 @@
       <w:pPr>
         <w:numPr>
           <w:ilvl w:val="0"/>
-          <w:numId w:val="69"/>
+          <w:numId w:val="66"/>
         </w:numPr>
         <w:spacing w:before="0" w:after="0" w:line="276"/>
         <w:ind w:right="0" w:left="2160" w:hanging="360"/>
@@ -4734,7 +4839,7 @@
       <w:pPr>
         <w:numPr>
           <w:ilvl w:val="0"/>
-          <w:numId w:val="69"/>
+          <w:numId w:val="66"/>
         </w:numPr>
         <w:spacing w:before="0" w:after="0" w:line="276"/>
         <w:ind w:right="0" w:left="2160" w:hanging="360"/>
@@ -4767,7 +4872,7 @@
         <w:keepLines w:val="true"/>
         <w:numPr>
           <w:ilvl w:val="0"/>
-          <w:numId w:val="69"/>
+          <w:numId w:val="66"/>
         </w:numPr>
         <w:spacing w:before="0" w:after="0" w:line="240"/>
         <w:ind w:right="0" w:left="720" w:hanging="360"/>
@@ -4800,7 +4905,7 @@
       <w:pPr>
         <w:numPr>
           <w:ilvl w:val="0"/>
-          <w:numId w:val="69"/>
+          <w:numId w:val="66"/>
         </w:numPr>
         <w:spacing w:before="0" w:after="0" w:line="276"/>
         <w:ind w:right="0" w:left="1440" w:hanging="360"/>
@@ -4831,7 +4936,7 @@
       <w:pPr>
         <w:numPr>
           <w:ilvl w:val="0"/>
-          <w:numId w:val="69"/>
+          <w:numId w:val="66"/>
         </w:numPr>
         <w:spacing w:before="0" w:after="0" w:line="276"/>
         <w:ind w:right="0" w:left="2160" w:hanging="360"/>
@@ -4862,7 +4967,7 @@
       <w:pPr>
         <w:numPr>
           <w:ilvl w:val="0"/>
-          <w:numId w:val="69"/>
+          <w:numId w:val="66"/>
         </w:numPr>
         <w:spacing w:before="0" w:after="0" w:line="276"/>
         <w:ind w:right="0" w:left="2880" w:hanging="360"/>
@@ -4893,7 +4998,7 @@
       <w:pPr>
         <w:numPr>
           <w:ilvl w:val="0"/>
-          <w:numId w:val="69"/>
+          <w:numId w:val="66"/>
         </w:numPr>
         <w:spacing w:before="0" w:after="0" w:line="276"/>
         <w:ind w:right="0" w:left="2880" w:hanging="360"/>
@@ -4924,7 +5029,7 @@
       <w:pPr>
         <w:numPr>
           <w:ilvl w:val="0"/>
-          <w:numId w:val="69"/>
+          <w:numId w:val="66"/>
         </w:numPr>
         <w:spacing w:before="0" w:after="0" w:line="276"/>
         <w:ind w:right="0" w:left="2880" w:hanging="360"/>
@@ -4955,7 +5060,7 @@
       <w:pPr>
         <w:numPr>
           <w:ilvl w:val="0"/>
-          <w:numId w:val="69"/>
+          <w:numId w:val="66"/>
         </w:numPr>
         <w:spacing w:before="0" w:after="0" w:line="276"/>
         <w:ind w:right="0" w:left="2880" w:hanging="360"/>
@@ -4986,7 +5091,7 @@
       <w:pPr>
         <w:numPr>
           <w:ilvl w:val="0"/>
-          <w:numId w:val="69"/>
+          <w:numId w:val="66"/>
         </w:numPr>
         <w:spacing w:before="0" w:after="0" w:line="276"/>
         <w:ind w:right="0" w:left="2160" w:hanging="360"/>
@@ -5017,7 +5122,7 @@
       <w:pPr>
         <w:numPr>
           <w:ilvl w:val="0"/>
-          <w:numId w:val="69"/>
+          <w:numId w:val="66"/>
         </w:numPr>
         <w:spacing w:before="0" w:after="0" w:line="276"/>
         <w:ind w:right="0" w:left="2880" w:hanging="360"/>
@@ -5048,7 +5153,7 @@
       <w:pPr>
         <w:numPr>
           <w:ilvl w:val="0"/>
-          <w:numId w:val="69"/>
+          <w:numId w:val="66"/>
         </w:numPr>
         <w:spacing w:before="0" w:after="0" w:line="276"/>
         <w:ind w:right="0" w:left="2880" w:hanging="360"/>
@@ -5079,7 +5184,7 @@
       <w:pPr>
         <w:numPr>
           <w:ilvl w:val="0"/>
-          <w:numId w:val="69"/>
+          <w:numId w:val="66"/>
         </w:numPr>
         <w:spacing w:before="0" w:after="0" w:line="276"/>
         <w:ind w:right="0" w:left="2880" w:hanging="360"/>
@@ -5110,7 +5215,7 @@
       <w:pPr>
         <w:numPr>
           <w:ilvl w:val="0"/>
-          <w:numId w:val="69"/>
+          <w:numId w:val="66"/>
         </w:numPr>
         <w:spacing w:before="0" w:after="0" w:line="276"/>
         <w:ind w:right="0" w:left="2880" w:hanging="360"/>
@@ -5141,7 +5246,7 @@
       <w:pPr>
         <w:numPr>
           <w:ilvl w:val="0"/>
-          <w:numId w:val="69"/>
+          <w:numId w:val="66"/>
         </w:numPr>
         <w:spacing w:before="0" w:after="0" w:line="276"/>
         <w:ind w:right="0" w:left="720" w:hanging="360"/>
@@ -5161,7 +5266,7 @@
       <w:pPr>
         <w:numPr>
           <w:ilvl w:val="0"/>
-          <w:numId w:val="69"/>
+          <w:numId w:val="66"/>
         </w:numPr>
         <w:spacing w:before="0" w:after="0" w:line="276"/>
         <w:ind w:right="0" w:left="720" w:hanging="360"/>
@@ -5181,7 +5286,7 @@
       <w:pPr>
         <w:numPr>
           <w:ilvl w:val="0"/>
-          <w:numId w:val="69"/>
+          <w:numId w:val="66"/>
         </w:numPr>
         <w:spacing w:before="0" w:after="0" w:line="276"/>
         <w:ind w:right="0" w:left="720" w:hanging="360"/>
@@ -5212,7 +5317,7 @@
       <w:pPr>
         <w:numPr>
           <w:ilvl w:val="0"/>
-          <w:numId w:val="69"/>
+          <w:numId w:val="66"/>
         </w:numPr>
         <w:spacing w:before="0" w:after="0" w:line="276"/>
         <w:ind w:right="0" w:left="2160" w:hanging="360"/>
@@ -5243,7 +5348,7 @@
       <w:pPr>
         <w:numPr>
           <w:ilvl w:val="0"/>
-          <w:numId w:val="69"/>
+          <w:numId w:val="66"/>
         </w:numPr>
         <w:spacing w:before="0" w:after="0" w:line="276"/>
         <w:ind w:right="0" w:left="2880" w:hanging="360"/>
@@ -5274,7 +5379,7 @@
       <w:pPr>
         <w:numPr>
           <w:ilvl w:val="0"/>
-          <w:numId w:val="69"/>
+          <w:numId w:val="66"/>
         </w:numPr>
         <w:spacing w:before="0" w:after="0" w:line="276"/>
         <w:ind w:right="0" w:left="2880" w:hanging="360"/>
@@ -5305,7 +5410,7 @@
       <w:pPr>
         <w:numPr>
           <w:ilvl w:val="0"/>
-          <w:numId w:val="69"/>
+          <w:numId w:val="66"/>
         </w:numPr>
         <w:spacing w:before="0" w:after="0" w:line="276"/>
         <w:ind w:right="0" w:left="2880" w:hanging="360"/>
@@ -5336,7 +5441,7 @@
       <w:pPr>
         <w:numPr>
           <w:ilvl w:val="0"/>
-          <w:numId w:val="69"/>
+          <w:numId w:val="66"/>
         </w:numPr>
         <w:spacing w:before="0" w:after="0" w:line="276"/>
         <w:ind w:right="0" w:left="2160" w:hanging="360"/>
@@ -5367,7 +5472,7 @@
       <w:pPr>
         <w:numPr>
           <w:ilvl w:val="0"/>
-          <w:numId w:val="69"/>
+          <w:numId w:val="66"/>
         </w:numPr>
         <w:spacing w:before="0" w:after="0" w:line="276"/>
         <w:ind w:right="0" w:left="2880" w:hanging="360"/>
@@ -5398,7 +5503,7 @@
       <w:pPr>
         <w:numPr>
           <w:ilvl w:val="0"/>
-          <w:numId w:val="69"/>
+          <w:numId w:val="66"/>
         </w:numPr>
         <w:spacing w:before="0" w:after="0" w:line="276"/>
         <w:ind w:right="0" w:left="2880" w:hanging="360"/>
@@ -5429,7 +5534,7 @@
       <w:pPr>
         <w:numPr>
           <w:ilvl w:val="0"/>
-          <w:numId w:val="69"/>
+          <w:numId w:val="66"/>
         </w:numPr>
         <w:spacing w:before="0" w:after="0" w:line="276"/>
         <w:ind w:right="0" w:left="2880" w:hanging="360"/>
@@ -5460,7 +5565,7 @@
       <w:pPr>
         <w:numPr>
           <w:ilvl w:val="0"/>
-          <w:numId w:val="69"/>
+          <w:numId w:val="66"/>
         </w:numPr>
         <w:spacing w:before="0" w:after="0" w:line="276"/>
         <w:ind w:right="0" w:left="2160" w:hanging="360"/>
@@ -5491,7 +5596,7 @@
       <w:pPr>
         <w:numPr>
           <w:ilvl w:val="0"/>
-          <w:numId w:val="69"/>
+          <w:numId w:val="66"/>
         </w:numPr>
         <w:spacing w:before="0" w:after="0" w:line="276"/>
         <w:ind w:right="0" w:left="2880" w:hanging="360"/>
@@ -5522,7 +5627,7 @@
       <w:pPr>
         <w:numPr>
           <w:ilvl w:val="0"/>
-          <w:numId w:val="69"/>
+          <w:numId w:val="66"/>
         </w:numPr>
         <w:spacing w:before="0" w:after="0" w:line="276"/>
         <w:ind w:right="0" w:left="2880" w:hanging="360"/>
@@ -5553,7 +5658,7 @@
       <w:pPr>
         <w:numPr>
           <w:ilvl w:val="0"/>
-          <w:numId w:val="69"/>
+          <w:numId w:val="66"/>
         </w:numPr>
         <w:spacing w:before="0" w:after="0" w:line="276"/>
         <w:ind w:right="0" w:left="2880" w:hanging="360"/>
@@ -5584,7 +5689,7 @@
       <w:pPr>
         <w:numPr>
           <w:ilvl w:val="0"/>
-          <w:numId w:val="69"/>
+          <w:numId w:val="66"/>
         </w:numPr>
         <w:spacing w:before="0" w:after="0" w:line="276"/>
         <w:ind w:right="0" w:left="720" w:hanging="360"/>
@@ -5606,7 +5711,7 @@
         <w:keepLines w:val="true"/>
         <w:numPr>
           <w:ilvl w:val="0"/>
-          <w:numId w:val="69"/>
+          <w:numId w:val="66"/>
         </w:numPr>
         <w:spacing w:before="0" w:after="0" w:line="240"/>
         <w:ind w:right="0" w:left="720" w:hanging="360"/>
@@ -5639,7 +5744,7 @@
       <w:pPr>
         <w:numPr>
           <w:ilvl w:val="0"/>
-          <w:numId w:val="69"/>
+          <w:numId w:val="66"/>
         </w:numPr>
         <w:spacing w:before="0" w:after="0" w:line="276"/>
         <w:ind w:right="0" w:left="1440" w:hanging="360"/>
@@ -5670,7 +5775,7 @@
       <w:pPr>
         <w:numPr>
           <w:ilvl w:val="0"/>
-          <w:numId w:val="69"/>
+          <w:numId w:val="66"/>
         </w:numPr>
         <w:spacing w:before="0" w:after="0" w:line="276"/>
         <w:ind w:right="0" w:left="1440" w:hanging="360"/>
@@ -5701,7 +5806,7 @@
       <w:pPr>
         <w:numPr>
           <w:ilvl w:val="0"/>
-          <w:numId w:val="69"/>
+          <w:numId w:val="66"/>
         </w:numPr>
         <w:spacing w:before="0" w:after="0" w:line="276"/>
         <w:ind w:right="0" w:left="2160" w:hanging="360"/>
@@ -5732,7 +5837,7 @@
       <w:pPr>
         <w:numPr>
           <w:ilvl w:val="0"/>
-          <w:numId w:val="69"/>
+          <w:numId w:val="66"/>
         </w:numPr>
         <w:spacing w:before="0" w:after="0" w:line="276"/>
         <w:ind w:right="0" w:left="1440" w:hanging="360"/>
@@ -5763,7 +5868,7 @@
       <w:pPr>
         <w:numPr>
           <w:ilvl w:val="0"/>
-          <w:numId w:val="69"/>
+          <w:numId w:val="66"/>
         </w:numPr>
         <w:spacing w:before="0" w:after="0" w:line="276"/>
         <w:ind w:right="0" w:left="2160" w:hanging="360"/>
@@ -5794,7 +5899,7 @@
       <w:pPr>
         <w:numPr>
           <w:ilvl w:val="0"/>
-          <w:numId w:val="69"/>
+          <w:numId w:val="66"/>
         </w:numPr>
         <w:spacing w:before="0" w:after="0" w:line="276"/>
         <w:ind w:right="0" w:left="2160" w:hanging="360"/>
@@ -5827,7 +5932,7 @@
         <w:keepLines w:val="true"/>
         <w:numPr>
           <w:ilvl w:val="0"/>
-          <w:numId w:val="69"/>
+          <w:numId w:val="66"/>
         </w:numPr>
         <w:spacing w:before="0" w:after="0" w:line="240"/>
         <w:ind w:right="0" w:left="720" w:hanging="360"/>
@@ -5860,7 +5965,7 @@
       <w:pPr>
         <w:numPr>
           <w:ilvl w:val="0"/>
-          <w:numId w:val="69"/>
+          <w:numId w:val="66"/>
         </w:numPr>
         <w:spacing w:before="0" w:after="0" w:line="276"/>
         <w:ind w:right="0" w:left="1440" w:hanging="360"/>
@@ -5891,7 +5996,7 @@
       <w:pPr>
         <w:numPr>
           <w:ilvl w:val="0"/>
-          <w:numId w:val="69"/>
+          <w:numId w:val="66"/>
         </w:numPr>
         <w:spacing w:before="0" w:after="0" w:line="276"/>
         <w:ind w:right="0" w:left="2160" w:hanging="360"/>
@@ -5922,7 +6027,7 @@
       <w:pPr>
         <w:numPr>
           <w:ilvl w:val="0"/>
-          <w:numId w:val="69"/>
+          <w:numId w:val="66"/>
         </w:numPr>
         <w:spacing w:before="0" w:after="0" w:line="276"/>
         <w:ind w:right="0" w:left="2160" w:hanging="360"/>
@@ -5953,7 +6058,7 @@
       <w:pPr>
         <w:numPr>
           <w:ilvl w:val="0"/>
-          <w:numId w:val="69"/>
+          <w:numId w:val="66"/>
         </w:numPr>
         <w:spacing w:before="0" w:after="0" w:line="276"/>
         <w:ind w:right="0" w:left="1440" w:hanging="360"/>
@@ -5984,7 +6089,7 @@
       <w:pPr>
         <w:numPr>
           <w:ilvl w:val="0"/>
-          <w:numId w:val="69"/>
+          <w:numId w:val="66"/>
         </w:numPr>
         <w:spacing w:before="0" w:after="0" w:line="276"/>
         <w:ind w:right="0" w:left="2160" w:hanging="360"/>
@@ -6015,7 +6120,7 @@
       <w:pPr>
         <w:numPr>
           <w:ilvl w:val="0"/>
-          <w:numId w:val="69"/>
+          <w:numId w:val="66"/>
         </w:numPr>
         <w:spacing w:before="0" w:after="0" w:line="276"/>
         <w:ind w:right="0" w:left="2880" w:hanging="360"/>
@@ -6046,7 +6151,7 @@
       <w:pPr>
         <w:numPr>
           <w:ilvl w:val="0"/>
-          <w:numId w:val="69"/>
+          <w:numId w:val="66"/>
         </w:numPr>
         <w:spacing w:before="0" w:after="0" w:line="276"/>
         <w:ind w:right="0" w:left="2880" w:hanging="360"/>
@@ -6077,7 +6182,7 @@
       <w:pPr>
         <w:numPr>
           <w:ilvl w:val="0"/>
-          <w:numId w:val="69"/>
+          <w:numId w:val="66"/>
         </w:numPr>
         <w:spacing w:before="0" w:after="0" w:line="276"/>
         <w:ind w:right="0" w:left="2160" w:hanging="360"/>
@@ -6108,7 +6213,7 @@
       <w:pPr>
         <w:numPr>
           <w:ilvl w:val="0"/>
-          <w:numId w:val="69"/>
+          <w:numId w:val="66"/>
         </w:numPr>
         <w:spacing w:before="0" w:after="0" w:line="276"/>
         <w:ind w:right="0" w:left="2880" w:hanging="360"/>
@@ -6139,7 +6244,7 @@
       <w:pPr>
         <w:numPr>
           <w:ilvl w:val="0"/>
-          <w:numId w:val="69"/>
+          <w:numId w:val="66"/>
         </w:numPr>
         <w:spacing w:before="0" w:after="0" w:line="276"/>
         <w:ind w:right="0" w:left="2880" w:hanging="360"/>
@@ -6875,13 +6980,13 @@
   <w:num w:numId="25">
     <w:abstractNumId w:val="18"/>
   </w:num>
-  <w:num w:numId="64">
+  <w:num w:numId="61">
     <w:abstractNumId w:val="12"/>
   </w:num>
-  <w:num w:numId="66">
+  <w:num w:numId="63">
     <w:abstractNumId w:val="6"/>
   </w:num>
-  <w:num w:numId="69">
+  <w:num w:numId="66">
     <w:abstractNumId w:val="0"/>
   </w:num>
 </w:numbering>

</xml_diff>

<commit_message>
Updated GDD to add last room
</commit_message>
<xml_diff>
--- a/MISC ASSETS/DOCUMENTATION/Cursed Corridor GDD.docx
+++ b/MISC ASSETS/DOCUMENTATION/Cursed Corridor GDD.docx
@@ -2116,105 +2116,34 @@
           <w:shd w:fill="auto" w:val="clear"/>
         </w:rPr>
         <w:tab/>
-        <w:t xml:space="preserve">- &lt;Influence #4&gt;</w:t>
-      </w:r>
-    </w:p>
-    <w:p>
-      <w:pPr>
-        <w:spacing w:before="0" w:after="0" w:line="276"/>
-        <w:ind w:right="0" w:left="0" w:firstLine="0"/>
-        <w:jc w:val="left"/>
-        <w:rPr>
-          <w:rFonts w:ascii="Trebuchet MS" w:hAnsi="Trebuchet MS" w:cs="Trebuchet MS" w:eastAsia="Trebuchet MS"/>
-          <w:color w:val="666666"/>
-          <w:spacing w:val="0"/>
-          <w:position w:val="0"/>
-          <w:sz w:val="26"/>
-          <w:shd w:fill="auto" w:val="clear"/>
-        </w:rPr>
-      </w:pPr>
-      <w:r>
-        <w:rPr>
-          <w:rFonts w:ascii="Trebuchet MS" w:hAnsi="Trebuchet MS" w:cs="Trebuchet MS" w:eastAsia="Trebuchet MS"/>
-          <w:color w:val="666666"/>
-          <w:spacing w:val="0"/>
-          <w:position w:val="0"/>
-          <w:sz w:val="26"/>
-          <w:shd w:fill="auto" w:val="clear"/>
-        </w:rPr>
-        <w:tab/>
-        <w:tab/>
-        <w:t xml:space="preserve">- &lt;Medium&gt; (Television, Games, Literature, Movies, etc.)</w:t>
-      </w:r>
-    </w:p>
-    <w:p>
-      <w:pPr>
-        <w:spacing w:before="0" w:after="0" w:line="276"/>
-        <w:ind w:right="0" w:left="0" w:firstLine="0"/>
-        <w:jc w:val="left"/>
-        <w:rPr>
-          <w:rFonts w:ascii="Trebuchet MS" w:hAnsi="Trebuchet MS" w:cs="Trebuchet MS" w:eastAsia="Trebuchet MS"/>
-          <w:color w:val="666666"/>
-          <w:spacing w:val="0"/>
-          <w:position w:val="0"/>
-          <w:sz w:val="26"/>
-          <w:shd w:fill="auto" w:val="clear"/>
-        </w:rPr>
-      </w:pPr>
-      <w:r>
-        <w:rPr>
-          <w:rFonts w:ascii="Trebuchet MS" w:hAnsi="Trebuchet MS" w:cs="Trebuchet MS" w:eastAsia="Trebuchet MS"/>
-          <w:color w:val="666666"/>
-          <w:spacing w:val="0"/>
-          <w:position w:val="0"/>
-          <w:sz w:val="26"/>
-          <w:shd w:fill="auto" w:val="clear"/>
-        </w:rPr>
-        <w:tab/>
-        <w:tab/>
-        <w:t xml:space="preserve">- /Explain Why in 1 Paragraph or less/</w:t>
-      </w:r>
-    </w:p>
-    <w:p>
-      <w:pPr>
-        <w:spacing w:before="0" w:after="0" w:line="276"/>
-        <w:ind w:right="0" w:left="720" w:firstLine="720"/>
-        <w:jc w:val="left"/>
-        <w:rPr>
-          <w:rFonts w:ascii="Trebuchet MS" w:hAnsi="Trebuchet MS" w:cs="Trebuchet MS" w:eastAsia="Trebuchet MS"/>
-          <w:color w:val="666666"/>
-          <w:spacing w:val="0"/>
-          <w:position w:val="0"/>
-          <w:sz w:val="26"/>
-          <w:shd w:fill="auto" w:val="clear"/>
-        </w:rPr>
-      </w:pPr>
-      <w:r>
-        <w:rPr>
-          <w:rFonts w:ascii="Trebuchet MS" w:hAnsi="Trebuchet MS" w:cs="Trebuchet MS" w:eastAsia="Trebuchet MS"/>
-          <w:color w:val="666666"/>
-          <w:spacing w:val="0"/>
-          <w:position w:val="0"/>
-          <w:sz w:val="26"/>
-          <w:shd w:fill="auto" w:val="clear"/>
-        </w:rPr>
-        <w:t xml:space="preserve">- /Explain why this is an influence in 1 Paragraph or less/</w:t>
-      </w:r>
-    </w:p>
-    <w:p>
-      <w:pPr>
-        <w:spacing w:before="0" w:after="0" w:line="276"/>
-        <w:ind w:right="0" w:left="0" w:firstLine="0"/>
-        <w:jc w:val="left"/>
-        <w:rPr>
-          <w:rFonts w:ascii="Trebuchet MS" w:hAnsi="Trebuchet MS" w:cs="Trebuchet MS" w:eastAsia="Trebuchet MS"/>
-          <w:color w:val="666666"/>
-          <w:spacing w:val="0"/>
-          <w:position w:val="0"/>
-          <w:sz w:val="26"/>
-          <w:shd w:fill="auto" w:val="clear"/>
-        </w:rPr>
-      </w:pPr>
+        <w:t xml:space="preserve">- &lt;The Shining&gt;</w:t>
+      </w:r>
+    </w:p>
+    <w:p>
+      <w:pPr>
+        <w:spacing w:before="0" w:after="0" w:line="276"/>
+        <w:ind w:right="0" w:left="0" w:firstLine="0"/>
+        <w:jc w:val="left"/>
+        <w:rPr>
+          <w:rFonts w:ascii="Trebuchet MS" w:hAnsi="Trebuchet MS" w:cs="Trebuchet MS" w:eastAsia="Trebuchet MS"/>
+          <w:color w:val="666666"/>
+          <w:spacing w:val="0"/>
+          <w:position w:val="0"/>
+          <w:sz w:val="26"/>
+          <w:shd w:fill="auto" w:val="clear"/>
+        </w:rPr>
+      </w:pPr>
+      <w:r>
+        <w:rPr>
+          <w:rFonts w:ascii="Trebuchet MS" w:hAnsi="Trebuchet MS" w:cs="Trebuchet MS" w:eastAsia="Trebuchet MS"/>
+          <w:color w:val="666666"/>
+          <w:spacing w:val="0"/>
+          <w:position w:val="0"/>
+          <w:sz w:val="26"/>
+          <w:shd w:fill="auto" w:val="clear"/>
+        </w:rPr>
+        <w:t xml:space="preserve">The film was an exceptional display of the use of a singular enclosed building and it's structure to develop tension. The soundtrack too follows this train of slowly descending into madness, quieter more in the distance high tones with a general dip into becoming the foreground</w:t>
+      </w:r>
     </w:p>
     <w:p>
       <w:pPr>
@@ -3851,30 +3780,163 @@
       <w:pPr>
         <w:numPr>
           <w:ilvl w:val="0"/>
+          <w:numId w:val="59"/>
+        </w:numPr>
+        <w:spacing w:before="0" w:after="0" w:line="276"/>
+        <w:ind w:right="0" w:left="1800" w:hanging="360"/>
+        <w:jc w:val="left"/>
+        <w:rPr>
+          <w:rFonts w:ascii="Arial" w:hAnsi="Arial" w:cs="Arial" w:eastAsia="Arial"/>
+          <w:color w:val="auto"/>
+          <w:spacing w:val="0"/>
+          <w:position w:val="0"/>
+          <w:sz w:val="22"/>
+          <w:shd w:fill="auto" w:val="clear"/>
+        </w:rPr>
+      </w:pPr>
+      <w:r>
+        <w:rPr>
+          <w:rFonts w:ascii="Arial" w:hAnsi="Arial" w:cs="Arial" w:eastAsia="Arial"/>
+          <w:color w:val="auto"/>
+          <w:spacing w:val="0"/>
+          <w:position w:val="0"/>
+          <w:sz w:val="22"/>
+          <w:shd w:fill="auto" w:val="clear"/>
+        </w:rPr>
+        <w:t xml:space="preserve">Travel Rooms (just walk in, look around, leave)</w:t>
+      </w:r>
+    </w:p>
+    <w:p>
+      <w:pPr>
+        <w:numPr>
+          <w:ilvl w:val="0"/>
+          <w:numId w:val="59"/>
+        </w:numPr>
+        <w:spacing w:before="0" w:after="0" w:line="276"/>
+        <w:ind w:right="0" w:left="1800" w:hanging="360"/>
+        <w:jc w:val="left"/>
+        <w:rPr>
+          <w:rFonts w:ascii="Arial" w:hAnsi="Arial" w:cs="Arial" w:eastAsia="Arial"/>
+          <w:color w:val="auto"/>
+          <w:spacing w:val="0"/>
+          <w:position w:val="0"/>
+          <w:sz w:val="22"/>
+          <w:shd w:fill="auto" w:val="clear"/>
+        </w:rPr>
+      </w:pPr>
+      <w:r>
+        <w:rPr>
+          <w:rFonts w:ascii="Arial" w:hAnsi="Arial" w:cs="Arial" w:eastAsia="Arial"/>
+          <w:color w:val="auto"/>
+          <w:spacing w:val="0"/>
+          <w:position w:val="0"/>
+          <w:sz w:val="22"/>
+          <w:shd w:fill="auto" w:val="clear"/>
+        </w:rPr>
+        <w:t xml:space="preserve">Puzzle Rooms (the exit to the room is locked. something needs to be done in the room to unlock it)</w:t>
+      </w:r>
+    </w:p>
+    <w:p>
+      <w:pPr>
+        <w:numPr>
+          <w:ilvl w:val="0"/>
+          <w:numId w:val="59"/>
+        </w:numPr>
+        <w:spacing w:before="0" w:after="0" w:line="276"/>
+        <w:ind w:right="0" w:left="1800" w:hanging="360"/>
+        <w:jc w:val="left"/>
+        <w:rPr>
+          <w:rFonts w:ascii="Arial" w:hAnsi="Arial" w:cs="Arial" w:eastAsia="Arial"/>
+          <w:color w:val="auto"/>
+          <w:spacing w:val="0"/>
+          <w:position w:val="0"/>
+          <w:sz w:val="22"/>
+          <w:shd w:fill="auto" w:val="clear"/>
+        </w:rPr>
+      </w:pPr>
+      <w:r>
+        <w:rPr>
+          <w:rFonts w:ascii="Arial" w:hAnsi="Arial" w:cs="Arial" w:eastAsia="Arial"/>
+          <w:color w:val="auto"/>
+          <w:spacing w:val="0"/>
+          <w:position w:val="0"/>
+          <w:sz w:val="22"/>
+          <w:shd w:fill="auto" w:val="clear"/>
+        </w:rPr>
+        <w:t xml:space="preserve">End State Rooms (rooms that house the 'end states' (cake, the outdoors etc))</w:t>
+      </w:r>
+    </w:p>
+    <w:p>
+      <w:pPr>
+        <w:spacing w:before="0" w:after="0" w:line="276"/>
+        <w:ind w:right="0" w:left="0" w:firstLine="0"/>
+        <w:jc w:val="left"/>
+        <w:rPr>
+          <w:rFonts w:ascii="Arial" w:hAnsi="Arial" w:cs="Arial" w:eastAsia="Arial"/>
+          <w:color w:val="auto"/>
+          <w:spacing w:val="0"/>
+          <w:position w:val="0"/>
+          <w:sz w:val="22"/>
+          <w:shd w:fill="auto" w:val="clear"/>
+        </w:rPr>
+      </w:pPr>
+    </w:p>
+    <w:p>
+      <w:pPr>
+        <w:spacing w:before="0" w:after="0" w:line="276"/>
+        <w:ind w:right="0" w:left="0" w:firstLine="0"/>
+        <w:jc w:val="left"/>
+        <w:rPr>
+          <w:rFonts w:ascii="Arial" w:hAnsi="Arial" w:cs="Arial" w:eastAsia="Arial"/>
+          <w:b/>
+          <w:color w:val="auto"/>
+          <w:spacing w:val="0"/>
+          <w:position w:val="0"/>
+          <w:sz w:val="22"/>
+          <w:shd w:fill="auto" w:val="clear"/>
+        </w:rPr>
+      </w:pPr>
+      <w:r>
+        <w:rPr>
+          <w:rFonts w:ascii="Arial" w:hAnsi="Arial" w:cs="Arial" w:eastAsia="Arial"/>
+          <w:b/>
+          <w:color w:val="auto"/>
+          <w:spacing w:val="0"/>
+          <w:position w:val="0"/>
+          <w:sz w:val="22"/>
+          <w:shd w:fill="auto" w:val="clear"/>
+        </w:rPr>
+        <w:t xml:space="preserve">Current Room Ideas:</w:t>
+      </w:r>
+    </w:p>
+    <w:p>
+      <w:pPr>
+        <w:numPr>
+          <w:ilvl w:val="0"/>
           <w:numId w:val="61"/>
         </w:numPr>
         <w:spacing w:before="0" w:after="0" w:line="276"/>
-        <w:ind w:right="0" w:left="1800" w:hanging="360"/>
-        <w:jc w:val="left"/>
-        <w:rPr>
-          <w:rFonts w:ascii="Arial" w:hAnsi="Arial" w:cs="Arial" w:eastAsia="Arial"/>
-          <w:color w:val="auto"/>
-          <w:spacing w:val="0"/>
-          <w:position w:val="0"/>
-          <w:sz w:val="22"/>
-          <w:shd w:fill="auto" w:val="clear"/>
-        </w:rPr>
-      </w:pPr>
-      <w:r>
-        <w:rPr>
-          <w:rFonts w:ascii="Arial" w:hAnsi="Arial" w:cs="Arial" w:eastAsia="Arial"/>
-          <w:color w:val="auto"/>
-          <w:spacing w:val="0"/>
-          <w:position w:val="0"/>
-          <w:sz w:val="22"/>
-          <w:shd w:fill="auto" w:val="clear"/>
-        </w:rPr>
-        <w:t xml:space="preserve">Travel Rooms (just walk in, look around, leave)</w:t>
+        <w:ind w:right="0" w:left="720" w:hanging="360"/>
+        <w:jc w:val="left"/>
+        <w:rPr>
+          <w:rFonts w:ascii="Arial" w:hAnsi="Arial" w:cs="Arial" w:eastAsia="Arial"/>
+          <w:color w:val="auto"/>
+          <w:spacing w:val="0"/>
+          <w:position w:val="0"/>
+          <w:sz w:val="22"/>
+          <w:shd w:fill="auto" w:val="clear"/>
+        </w:rPr>
+      </w:pPr>
+      <w:r>
+        <w:rPr>
+          <w:rFonts w:ascii="Arial" w:hAnsi="Arial" w:cs="Arial" w:eastAsia="Arial"/>
+          <w:color w:val="auto"/>
+          <w:spacing w:val="0"/>
+          <w:position w:val="0"/>
+          <w:sz w:val="22"/>
+          <w:shd w:fill="auto" w:val="clear"/>
+        </w:rPr>
+        <w:t xml:space="preserve">Start Room: A 'normal' looking room that isn't all that spectacular. There are some party equipment lying around (party hats, poppers, sign saying "Happy Birthday") but a distinct lack of people.The player will start with the Lighter and will be free to leave the room to find their cake.</w:t>
       </w:r>
     </w:p>
     <w:p>
@@ -3884,27 +3946,50 @@
           <w:numId w:val="61"/>
         </w:numPr>
         <w:spacing w:before="0" w:after="0" w:line="276"/>
-        <w:ind w:right="0" w:left="1800" w:hanging="360"/>
-        <w:jc w:val="left"/>
-        <w:rPr>
-          <w:rFonts w:ascii="Arial" w:hAnsi="Arial" w:cs="Arial" w:eastAsia="Arial"/>
-          <w:color w:val="auto"/>
-          <w:spacing w:val="0"/>
-          <w:position w:val="0"/>
-          <w:sz w:val="22"/>
-          <w:shd w:fill="auto" w:val="clear"/>
-        </w:rPr>
-      </w:pPr>
-      <w:r>
-        <w:rPr>
-          <w:rFonts w:ascii="Arial" w:hAnsi="Arial" w:cs="Arial" w:eastAsia="Arial"/>
-          <w:color w:val="auto"/>
-          <w:spacing w:val="0"/>
-          <w:position w:val="0"/>
-          <w:sz w:val="22"/>
-          <w:shd w:fill="auto" w:val="clear"/>
-        </w:rPr>
-        <w:t xml:space="preserve">Puzzle Rooms (the exit to the room is locked. something needs to be done in the room to unlock it)</w:t>
+        <w:ind w:right="0" w:left="720" w:hanging="360"/>
+        <w:jc w:val="left"/>
+        <w:rPr>
+          <w:rFonts w:ascii="Arial" w:hAnsi="Arial" w:cs="Arial" w:eastAsia="Arial"/>
+          <w:color w:val="auto"/>
+          <w:spacing w:val="0"/>
+          <w:position w:val="0"/>
+          <w:sz w:val="22"/>
+          <w:shd w:fill="auto" w:val="clear"/>
+        </w:rPr>
+      </w:pPr>
+      <w:r>
+        <w:rPr>
+          <w:rFonts w:ascii="Arial" w:hAnsi="Arial" w:cs="Arial" w:eastAsia="Arial"/>
+          <w:color w:val="auto"/>
+          <w:spacing w:val="0"/>
+          <w:position w:val="0"/>
+          <w:sz w:val="22"/>
+          <w:shd w:fill="auto" w:val="clear"/>
+        </w:rPr>
+        <w:t xml:space="preserve">Playground (</w:t>
+      </w:r>
+      <w:r>
+        <w:rPr>
+          <w:rFonts w:ascii="Arial" w:hAnsi="Arial" w:cs="Arial" w:eastAsia="Arial"/>
+          <w:b/>
+          <w:color w:val="auto"/>
+          <w:spacing w:val="0"/>
+          <w:position w:val="0"/>
+          <w:sz w:val="22"/>
+          <w:shd w:fill="auto" w:val="clear"/>
+        </w:rPr>
+        <w:t xml:space="preserve">Travel</w:t>
+      </w:r>
+      <w:r>
+        <w:rPr>
+          <w:rFonts w:ascii="Arial" w:hAnsi="Arial" w:cs="Arial" w:eastAsia="Arial"/>
+          <w:color w:val="auto"/>
+          <w:spacing w:val="0"/>
+          <w:position w:val="0"/>
+          <w:sz w:val="22"/>
+          <w:shd w:fill="auto" w:val="clear"/>
+        </w:rPr>
+        <w:t xml:space="preserve">): an outdoor area where the doors don't connect to any walls. what would be the walls of this 'room' is just a void. Playground equipment is scattered around the patch of grass the player stands on</w:t>
       </w:r>
     </w:p>
     <w:p>
@@ -3914,79 +3999,6 @@
           <w:numId w:val="61"/>
         </w:numPr>
         <w:spacing w:before="0" w:after="0" w:line="276"/>
-        <w:ind w:right="0" w:left="1800" w:hanging="360"/>
-        <w:jc w:val="left"/>
-        <w:rPr>
-          <w:rFonts w:ascii="Arial" w:hAnsi="Arial" w:cs="Arial" w:eastAsia="Arial"/>
-          <w:color w:val="auto"/>
-          <w:spacing w:val="0"/>
-          <w:position w:val="0"/>
-          <w:sz w:val="22"/>
-          <w:shd w:fill="auto" w:val="clear"/>
-        </w:rPr>
-      </w:pPr>
-      <w:r>
-        <w:rPr>
-          <w:rFonts w:ascii="Arial" w:hAnsi="Arial" w:cs="Arial" w:eastAsia="Arial"/>
-          <w:color w:val="auto"/>
-          <w:spacing w:val="0"/>
-          <w:position w:val="0"/>
-          <w:sz w:val="22"/>
-          <w:shd w:fill="auto" w:val="clear"/>
-        </w:rPr>
-        <w:t xml:space="preserve">End State Rooms (rooms that house the 'end states' (cake, the outdoors etc))</w:t>
-      </w:r>
-    </w:p>
-    <w:p>
-      <w:pPr>
-        <w:spacing w:before="0" w:after="0" w:line="276"/>
-        <w:ind w:right="0" w:left="0" w:firstLine="0"/>
-        <w:jc w:val="left"/>
-        <w:rPr>
-          <w:rFonts w:ascii="Arial" w:hAnsi="Arial" w:cs="Arial" w:eastAsia="Arial"/>
-          <w:color w:val="auto"/>
-          <w:spacing w:val="0"/>
-          <w:position w:val="0"/>
-          <w:sz w:val="22"/>
-          <w:shd w:fill="auto" w:val="clear"/>
-        </w:rPr>
-      </w:pPr>
-    </w:p>
-    <w:p>
-      <w:pPr>
-        <w:spacing w:before="0" w:after="0" w:line="276"/>
-        <w:ind w:right="0" w:left="0" w:firstLine="0"/>
-        <w:jc w:val="left"/>
-        <w:rPr>
-          <w:rFonts w:ascii="Arial" w:hAnsi="Arial" w:cs="Arial" w:eastAsia="Arial"/>
-          <w:b/>
-          <w:color w:val="auto"/>
-          <w:spacing w:val="0"/>
-          <w:position w:val="0"/>
-          <w:sz w:val="22"/>
-          <w:shd w:fill="auto" w:val="clear"/>
-        </w:rPr>
-      </w:pPr>
-      <w:r>
-        <w:rPr>
-          <w:rFonts w:ascii="Arial" w:hAnsi="Arial" w:cs="Arial" w:eastAsia="Arial"/>
-          <w:b/>
-          <w:color w:val="auto"/>
-          <w:spacing w:val="0"/>
-          <w:position w:val="0"/>
-          <w:sz w:val="22"/>
-          <w:shd w:fill="auto" w:val="clear"/>
-        </w:rPr>
-        <w:t xml:space="preserve">Current Room Ideas:</w:t>
-      </w:r>
-    </w:p>
-    <w:p>
-      <w:pPr>
-        <w:numPr>
-          <w:ilvl w:val="0"/>
-          <w:numId w:val="63"/>
-        </w:numPr>
-        <w:spacing w:before="0" w:after="0" w:line="276"/>
         <w:ind w:right="0" w:left="720" w:hanging="360"/>
         <w:jc w:val="left"/>
         <w:rPr>
@@ -4007,14 +4019,37 @@
           <w:sz w:val="22"/>
           <w:shd w:fill="auto" w:val="clear"/>
         </w:rPr>
-        <w:t xml:space="preserve">Start Room: A 'normal' looking room that isn't all that spectacular. There are some party equipment lying around (party hats, poppers, sign saying "Happy Birthday") but a distinct lack of people.The player will start with the Lighter and will be free to leave the room to find their cake.</w:t>
-      </w:r>
-    </w:p>
-    <w:p>
-      <w:pPr>
-        <w:numPr>
-          <w:ilvl w:val="0"/>
-          <w:numId w:val="63"/>
+        <w:t xml:space="preserve">The Messy Room (</w:t>
+      </w:r>
+      <w:r>
+        <w:rPr>
+          <w:rFonts w:ascii="Arial" w:hAnsi="Arial" w:cs="Arial" w:eastAsia="Arial"/>
+          <w:b/>
+          <w:color w:val="auto"/>
+          <w:spacing w:val="0"/>
+          <w:position w:val="0"/>
+          <w:sz w:val="22"/>
+          <w:shd w:fill="auto" w:val="clear"/>
+        </w:rPr>
+        <w:t xml:space="preserve">puzzle</w:t>
+      </w:r>
+      <w:r>
+        <w:rPr>
+          <w:rFonts w:ascii="Arial" w:hAnsi="Arial" w:cs="Arial" w:eastAsia="Arial"/>
+          <w:color w:val="auto"/>
+          <w:spacing w:val="0"/>
+          <w:position w:val="0"/>
+          <w:sz w:val="22"/>
+          <w:shd w:fill="auto" w:val="clear"/>
+        </w:rPr>
+        <w:t xml:space="preserve">): an absolutely trashed room with a variety of items lying about. The exit is unlocked if the player can find 3 objects (which will be shown at the door) within the mess and interact with it</w:t>
+      </w:r>
+    </w:p>
+    <w:p>
+      <w:pPr>
+        <w:numPr>
+          <w:ilvl w:val="0"/>
+          <w:numId w:val="61"/>
         </w:numPr>
         <w:spacing w:before="0" w:after="0" w:line="276"/>
         <w:ind w:right="0" w:left="720" w:hanging="360"/>
@@ -4037,7 +4072,7 @@
           <w:sz w:val="22"/>
           <w:shd w:fill="auto" w:val="clear"/>
         </w:rPr>
-        <w:t xml:space="preserve">Playground (</w:t>
+        <w:t xml:space="preserve">TV room (</w:t>
       </w:r>
       <w:r>
         <w:rPr>
@@ -4060,14 +4095,14 @@
           <w:sz w:val="22"/>
           <w:shd w:fill="auto" w:val="clear"/>
         </w:rPr>
-        <w:t xml:space="preserve">): an outdoor area where the doors don't connect to any walls. what would be the walls of this 'room' is just a void. Playground equipment is scattered around the patch of grass the player stands on</w:t>
-      </w:r>
-    </w:p>
-    <w:p>
-      <w:pPr>
-        <w:numPr>
-          <w:ilvl w:val="0"/>
-          <w:numId w:val="63"/>
+        <w:t xml:space="preserve">): A room stacked to the celing with TV's (whether they're the same or have variety depends on time remaining) in various states (off, on but no signal, on with signal)</w:t>
+      </w:r>
+    </w:p>
+    <w:p>
+      <w:pPr>
+        <w:numPr>
+          <w:ilvl w:val="0"/>
+          <w:numId w:val="61"/>
         </w:numPr>
         <w:spacing w:before="0" w:after="0" w:line="276"/>
         <w:ind w:right="0" w:left="720" w:hanging="360"/>
@@ -4090,37 +4125,37 @@
           <w:sz w:val="22"/>
           <w:shd w:fill="auto" w:val="clear"/>
         </w:rPr>
-        <w:t xml:space="preserve">The Messy Room (</w:t>
-      </w:r>
-      <w:r>
-        <w:rPr>
-          <w:rFonts w:ascii="Arial" w:hAnsi="Arial" w:cs="Arial" w:eastAsia="Arial"/>
-          <w:b/>
-          <w:color w:val="auto"/>
-          <w:spacing w:val="0"/>
-          <w:position w:val="0"/>
-          <w:sz w:val="22"/>
-          <w:shd w:fill="auto" w:val="clear"/>
-        </w:rPr>
-        <w:t xml:space="preserve">puzzle</w:t>
-      </w:r>
-      <w:r>
-        <w:rPr>
-          <w:rFonts w:ascii="Arial" w:hAnsi="Arial" w:cs="Arial" w:eastAsia="Arial"/>
-          <w:color w:val="auto"/>
-          <w:spacing w:val="0"/>
-          <w:position w:val="0"/>
-          <w:sz w:val="22"/>
-          <w:shd w:fill="auto" w:val="clear"/>
-        </w:rPr>
-        <w:t xml:space="preserve">): an absolutely trashed room with a variety of items lying about. The exit is unlocked if the player can find 3 objects (which will be shown at the door) within the mess and interact with it</w:t>
-      </w:r>
-    </w:p>
-    <w:p>
-      <w:pPr>
-        <w:numPr>
-          <w:ilvl w:val="0"/>
-          <w:numId w:val="63"/>
+        <w:t xml:space="preserve">Library (</w:t>
+      </w:r>
+      <w:r>
+        <w:rPr>
+          <w:rFonts w:ascii="Arial" w:hAnsi="Arial" w:cs="Arial" w:eastAsia="Arial"/>
+          <w:b/>
+          <w:color w:val="auto"/>
+          <w:spacing w:val="0"/>
+          <w:position w:val="0"/>
+          <w:sz w:val="22"/>
+          <w:shd w:fill="auto" w:val="clear"/>
+        </w:rPr>
+        <w:t xml:space="preserve">Puzzle</w:t>
+      </w:r>
+      <w:r>
+        <w:rPr>
+          <w:rFonts w:ascii="Arial" w:hAnsi="Arial" w:cs="Arial" w:eastAsia="Arial"/>
+          <w:color w:val="auto"/>
+          <w:spacing w:val="0"/>
+          <w:position w:val="0"/>
+          <w:sz w:val="22"/>
+          <w:shd w:fill="auto" w:val="clear"/>
+        </w:rPr>
+        <w:t xml:space="preserve">): There Will be a variety of brightly colored books in bookshelves that cover the entire room. the room is split into 3 segments with the color puzzle becoming more difficult with each one. segment one has a image showing the 3 colored books they need to select, to establish what is needed to be done. Segment 2 will have a compass on the floor (textured) and a code by the input area (it'll say something like EESNNW) players select the books of the according color in the direction shown. Segment 3 will be a number puzzle requiring basic math knowledge to determine the color code.</w:t>
+      </w:r>
+    </w:p>
+    <w:p>
+      <w:pPr>
+        <w:numPr>
+          <w:ilvl w:val="0"/>
+          <w:numId w:val="61"/>
         </w:numPr>
         <w:spacing w:before="0" w:after="0" w:line="276"/>
         <w:ind w:right="0" w:left="720" w:hanging="360"/>
@@ -4143,7 +4178,7 @@
           <w:sz w:val="22"/>
           <w:shd w:fill="auto" w:val="clear"/>
         </w:rPr>
-        <w:t xml:space="preserve">TV room (</w:t>
+        <w:t xml:space="preserve">Room Reversal (</w:t>
       </w:r>
       <w:r>
         <w:rPr>
@@ -4166,14 +4201,14 @@
           <w:sz w:val="22"/>
           <w:shd w:fill="auto" w:val="clear"/>
         </w:rPr>
-        <w:t xml:space="preserve">): A room stacked to the celing with TV's (whether they're the same or have variety depends on time remaining) in various states (off, on but no signal, on with signal)</w:t>
-      </w:r>
-    </w:p>
-    <w:p>
-      <w:pPr>
-        <w:numPr>
-          <w:ilvl w:val="0"/>
-          <w:numId w:val="63"/>
+        <w:t xml:space="preserve">): an arguably normal basic apartment room featuring a bed, a bedside table &amp; a light. But the weird thing is... their on the roof or... are you on the roof?!</w:t>
+      </w:r>
+    </w:p>
+    <w:p>
+      <w:pPr>
+        <w:numPr>
+          <w:ilvl w:val="0"/>
+          <w:numId w:val="61"/>
         </w:numPr>
         <w:spacing w:before="0" w:after="0" w:line="276"/>
         <w:ind w:right="0" w:left="720" w:hanging="360"/>
@@ -4196,7 +4231,113 @@
           <w:sz w:val="22"/>
           <w:shd w:fill="auto" w:val="clear"/>
         </w:rPr>
-        <w:t xml:space="preserve">Library (</w:t>
+        <w:t xml:space="preserve">a perfectly normal room (</w:t>
+      </w:r>
+      <w:r>
+        <w:rPr>
+          <w:rFonts w:ascii="Arial" w:hAnsi="Arial" w:cs="Arial" w:eastAsia="Arial"/>
+          <w:b/>
+          <w:color w:val="auto"/>
+          <w:spacing w:val="0"/>
+          <w:position w:val="0"/>
+          <w:sz w:val="22"/>
+          <w:shd w:fill="auto" w:val="clear"/>
+        </w:rPr>
+        <w:t xml:space="preserve">Travel</w:t>
+      </w:r>
+      <w:r>
+        <w:rPr>
+          <w:rFonts w:ascii="Arial" w:hAnsi="Arial" w:cs="Arial" w:eastAsia="Arial"/>
+          <w:color w:val="auto"/>
+          <w:spacing w:val="0"/>
+          <w:position w:val="0"/>
+          <w:sz w:val="22"/>
+          <w:shd w:fill="auto" w:val="clear"/>
+        </w:rPr>
+        <w:t xml:space="preserve">): just a normal room. Seriously. Nothing weird or special about it</w:t>
+      </w:r>
+    </w:p>
+    <w:p>
+      <w:pPr>
+        <w:numPr>
+          <w:ilvl w:val="0"/>
+          <w:numId w:val="61"/>
+        </w:numPr>
+        <w:spacing w:before="0" w:after="0" w:line="276"/>
+        <w:ind w:right="0" w:left="720" w:hanging="360"/>
+        <w:jc w:val="left"/>
+        <w:rPr>
+          <w:rFonts w:ascii="Arial" w:hAnsi="Arial" w:cs="Arial" w:eastAsia="Arial"/>
+          <w:color w:val="auto"/>
+          <w:spacing w:val="0"/>
+          <w:position w:val="0"/>
+          <w:sz w:val="22"/>
+          <w:shd w:fill="auto" w:val="clear"/>
+        </w:rPr>
+      </w:pPr>
+      <w:r>
+        <w:rPr>
+          <w:rFonts w:ascii="Arial" w:hAnsi="Arial" w:cs="Arial" w:eastAsia="Arial"/>
+          <w:color w:val="auto"/>
+          <w:spacing w:val="0"/>
+          <w:position w:val="0"/>
+          <w:sz w:val="22"/>
+          <w:shd w:fill="auto" w:val="clear"/>
+        </w:rPr>
+        <w:t xml:space="preserve">The pit (</w:t>
+      </w:r>
+      <w:r>
+        <w:rPr>
+          <w:rFonts w:ascii="Arial" w:hAnsi="Arial" w:cs="Arial" w:eastAsia="Arial"/>
+          <w:b/>
+          <w:color w:val="auto"/>
+          <w:spacing w:val="0"/>
+          <w:position w:val="0"/>
+          <w:sz w:val="22"/>
+          <w:shd w:fill="auto" w:val="clear"/>
+        </w:rPr>
+        <w:t xml:space="preserve">Travel</w:t>
+      </w:r>
+      <w:r>
+        <w:rPr>
+          <w:rFonts w:ascii="Arial" w:hAnsi="Arial" w:cs="Arial" w:eastAsia="Arial"/>
+          <w:color w:val="auto"/>
+          <w:spacing w:val="0"/>
+          <w:position w:val="0"/>
+          <w:sz w:val="22"/>
+          <w:shd w:fill="auto" w:val="clear"/>
+        </w:rPr>
+        <w:t xml:space="preserve">): A massive hole blocks the way of the player. and there is no feesable way of crossing it. Multiple signs egg the character on to jumping into the pit. Jumping it will reveal it is very deep.. VERY deep. The player will then notice a light over a platform &amp; door within the pit. If they miss and continue falling, they'll drop back to the start point of the room &amp; can try again.</w:t>
+      </w:r>
+    </w:p>
+    <w:p>
+      <w:pPr>
+        <w:numPr>
+          <w:ilvl w:val="0"/>
+          <w:numId w:val="61"/>
+        </w:numPr>
+        <w:spacing w:before="0" w:after="0" w:line="276"/>
+        <w:ind w:right="0" w:left="720" w:hanging="360"/>
+        <w:jc w:val="left"/>
+        <w:rPr>
+          <w:rFonts w:ascii="Arial" w:hAnsi="Arial" w:cs="Arial" w:eastAsia="Arial"/>
+          <w:color w:val="auto"/>
+          <w:spacing w:val="0"/>
+          <w:position w:val="0"/>
+          <w:sz w:val="22"/>
+          <w:shd w:fill="auto" w:val="clear"/>
+        </w:rPr>
+      </w:pPr>
+      <w:r>
+        <w:rPr>
+          <w:rFonts w:ascii="Arial" w:hAnsi="Arial" w:cs="Arial" w:eastAsia="Arial"/>
+          <w:color w:val="auto"/>
+          <w:spacing w:val="0"/>
+          <w:position w:val="0"/>
+          <w:sz w:val="22"/>
+          <w:shd w:fill="auto" w:val="clear"/>
+        </w:rPr>
+        <w:t xml:space="preserve">The Phonebooth at the end of time (</w:t>
       </w:r>
       <w:r>
         <w:rPr>
@@ -4219,166 +4360,7 @@
           <w:sz w:val="22"/>
           <w:shd w:fill="auto" w:val="clear"/>
         </w:rPr>
-        <w:t xml:space="preserve">): There Will be a variety of brightly colored books in bookshelves that cover the entire room. the room is split into 3 segments with the color puzzle becoming more difficult with each one. segment one has a image showing the 3 colored books they need to select, to establish what is needed to be done. Segment 2 will have a compass on the floor (textured) and a code by the input area (it'll say something like EESNNW) players select the books of the according color in the direction shown. Segment 3 will be a number puzzle requiring basic math knowledge to determine the color code.</w:t>
-      </w:r>
-    </w:p>
-    <w:p>
-      <w:pPr>
-        <w:numPr>
-          <w:ilvl w:val="0"/>
-          <w:numId w:val="63"/>
-        </w:numPr>
-        <w:spacing w:before="0" w:after="0" w:line="276"/>
-        <w:ind w:right="0" w:left="720" w:hanging="360"/>
-        <w:jc w:val="left"/>
-        <w:rPr>
-          <w:rFonts w:ascii="Arial" w:hAnsi="Arial" w:cs="Arial" w:eastAsia="Arial"/>
-          <w:color w:val="auto"/>
-          <w:spacing w:val="0"/>
-          <w:position w:val="0"/>
-          <w:sz w:val="22"/>
-          <w:shd w:fill="auto" w:val="clear"/>
-        </w:rPr>
-      </w:pPr>
-      <w:r>
-        <w:rPr>
-          <w:rFonts w:ascii="Arial" w:hAnsi="Arial" w:cs="Arial" w:eastAsia="Arial"/>
-          <w:color w:val="auto"/>
-          <w:spacing w:val="0"/>
-          <w:position w:val="0"/>
-          <w:sz w:val="22"/>
-          <w:shd w:fill="auto" w:val="clear"/>
-        </w:rPr>
-        <w:t xml:space="preserve">Room Reversal (</w:t>
-      </w:r>
-      <w:r>
-        <w:rPr>
-          <w:rFonts w:ascii="Arial" w:hAnsi="Arial" w:cs="Arial" w:eastAsia="Arial"/>
-          <w:b/>
-          <w:color w:val="auto"/>
-          <w:spacing w:val="0"/>
-          <w:position w:val="0"/>
-          <w:sz w:val="22"/>
-          <w:shd w:fill="auto" w:val="clear"/>
-        </w:rPr>
-        <w:t xml:space="preserve">Travel</w:t>
-      </w:r>
-      <w:r>
-        <w:rPr>
-          <w:rFonts w:ascii="Arial" w:hAnsi="Arial" w:cs="Arial" w:eastAsia="Arial"/>
-          <w:color w:val="auto"/>
-          <w:spacing w:val="0"/>
-          <w:position w:val="0"/>
-          <w:sz w:val="22"/>
-          <w:shd w:fill="auto" w:val="clear"/>
-        </w:rPr>
-        <w:t xml:space="preserve">): an arguably normal basic apartment room featuring a bed, a bedside table &amp; a light. But the weird thing is... their on the roof or... are you on the roof?!</w:t>
-      </w:r>
-    </w:p>
-    <w:p>
-      <w:pPr>
-        <w:numPr>
-          <w:ilvl w:val="0"/>
-          <w:numId w:val="63"/>
-        </w:numPr>
-        <w:spacing w:before="0" w:after="0" w:line="276"/>
-        <w:ind w:right="0" w:left="720" w:hanging="360"/>
-        <w:jc w:val="left"/>
-        <w:rPr>
-          <w:rFonts w:ascii="Arial" w:hAnsi="Arial" w:cs="Arial" w:eastAsia="Arial"/>
-          <w:color w:val="auto"/>
-          <w:spacing w:val="0"/>
-          <w:position w:val="0"/>
-          <w:sz w:val="22"/>
-          <w:shd w:fill="auto" w:val="clear"/>
-        </w:rPr>
-      </w:pPr>
-      <w:r>
-        <w:rPr>
-          <w:rFonts w:ascii="Arial" w:hAnsi="Arial" w:cs="Arial" w:eastAsia="Arial"/>
-          <w:color w:val="auto"/>
-          <w:spacing w:val="0"/>
-          <w:position w:val="0"/>
-          <w:sz w:val="22"/>
-          <w:shd w:fill="auto" w:val="clear"/>
-        </w:rPr>
-        <w:t xml:space="preserve">a perfectly normal room (</w:t>
-      </w:r>
-      <w:r>
-        <w:rPr>
-          <w:rFonts w:ascii="Arial" w:hAnsi="Arial" w:cs="Arial" w:eastAsia="Arial"/>
-          <w:b/>
-          <w:color w:val="auto"/>
-          <w:spacing w:val="0"/>
-          <w:position w:val="0"/>
-          <w:sz w:val="22"/>
-          <w:shd w:fill="auto" w:val="clear"/>
-        </w:rPr>
-        <w:t xml:space="preserve">Travel</w:t>
-      </w:r>
-      <w:r>
-        <w:rPr>
-          <w:rFonts w:ascii="Arial" w:hAnsi="Arial" w:cs="Arial" w:eastAsia="Arial"/>
-          <w:color w:val="auto"/>
-          <w:spacing w:val="0"/>
-          <w:position w:val="0"/>
-          <w:sz w:val="22"/>
-          <w:shd w:fill="auto" w:val="clear"/>
-        </w:rPr>
-        <w:t xml:space="preserve">): just a normal room. Seriously. Nothing weird or special about it</w:t>
-      </w:r>
-    </w:p>
-    <w:p>
-      <w:pPr>
-        <w:numPr>
-          <w:ilvl w:val="0"/>
-          <w:numId w:val="63"/>
-        </w:numPr>
-        <w:spacing w:before="0" w:after="0" w:line="276"/>
-        <w:ind w:right="0" w:left="720" w:hanging="360"/>
-        <w:jc w:val="left"/>
-        <w:rPr>
-          <w:rFonts w:ascii="Arial" w:hAnsi="Arial" w:cs="Arial" w:eastAsia="Arial"/>
-          <w:color w:val="auto"/>
-          <w:spacing w:val="0"/>
-          <w:position w:val="0"/>
-          <w:sz w:val="22"/>
-          <w:shd w:fill="auto" w:val="clear"/>
-        </w:rPr>
-      </w:pPr>
-      <w:r>
-        <w:rPr>
-          <w:rFonts w:ascii="Arial" w:hAnsi="Arial" w:cs="Arial" w:eastAsia="Arial"/>
-          <w:color w:val="auto"/>
-          <w:spacing w:val="0"/>
-          <w:position w:val="0"/>
-          <w:sz w:val="22"/>
-          <w:shd w:fill="auto" w:val="clear"/>
-        </w:rPr>
-        <w:t xml:space="preserve">The pit (</w:t>
-      </w:r>
-      <w:r>
-        <w:rPr>
-          <w:rFonts w:ascii="Arial" w:hAnsi="Arial" w:cs="Arial" w:eastAsia="Arial"/>
-          <w:b/>
-          <w:color w:val="auto"/>
-          <w:spacing w:val="0"/>
-          <w:position w:val="0"/>
-          <w:sz w:val="22"/>
-          <w:shd w:fill="auto" w:val="clear"/>
-        </w:rPr>
-        <w:t xml:space="preserve">Travel</w:t>
-      </w:r>
-      <w:r>
-        <w:rPr>
-          <w:rFonts w:ascii="Arial" w:hAnsi="Arial" w:cs="Arial" w:eastAsia="Arial"/>
-          <w:color w:val="auto"/>
-          <w:spacing w:val="0"/>
-          <w:position w:val="0"/>
-          <w:sz w:val="22"/>
-          <w:shd w:fill="auto" w:val="clear"/>
-        </w:rPr>
-        <w:t xml:space="preserve">): A massive hole blocks the way of the player. and there is no feesable way of crossing it. Multiple signs egg the character on to jumping into the pit. Jumping it will reveal it is very deep.. VERY deep. The player will then notice a light over a platform &amp; door within the pit. If they miss and continue falling, they'll drop back to the start point of the room &amp; can try again.</w:t>
+        <w:t xml:space="preserve">): A cobblestone platform surrounded by an infinite void of nothingness. A little walk down reveals a payphone. The player will be prompted to make a call with a number of dashes (likely 4). The other numbers can be seen around the area (discolored stones showing the number 7, Piece of paper on the back of the payphone that has 3 on it, etc). completing the code correctly will warp the player back to the corrider</w:t>
       </w:r>
     </w:p>
     <w:p>
@@ -4430,7 +4412,7 @@
         <w:keepLines w:val="true"/>
         <w:numPr>
           <w:ilvl w:val="0"/>
-          <w:numId w:val="66"/>
+          <w:numId w:val="64"/>
         </w:numPr>
         <w:spacing w:before="200" w:after="0" w:line="240"/>
         <w:ind w:right="0" w:left="720" w:hanging="360"/>
@@ -4463,7 +4445,7 @@
       <w:pPr>
         <w:numPr>
           <w:ilvl w:val="0"/>
-          <w:numId w:val="66"/>
+          <w:numId w:val="64"/>
         </w:numPr>
         <w:spacing w:before="0" w:after="0" w:line="276"/>
         <w:ind w:right="0" w:left="1440" w:hanging="360"/>
@@ -4494,7 +4476,7 @@
       <w:pPr>
         <w:numPr>
           <w:ilvl w:val="0"/>
-          <w:numId w:val="66"/>
+          <w:numId w:val="64"/>
         </w:numPr>
         <w:spacing w:before="0" w:after="0" w:line="276"/>
         <w:ind w:right="0" w:left="2160" w:hanging="360"/>
@@ -4525,7 +4507,7 @@
       <w:pPr>
         <w:numPr>
           <w:ilvl w:val="0"/>
-          <w:numId w:val="66"/>
+          <w:numId w:val="64"/>
         </w:numPr>
         <w:spacing w:before="0" w:after="0" w:line="276"/>
         <w:ind w:right="0" w:left="1440" w:hanging="360"/>
@@ -4556,7 +4538,7 @@
       <w:pPr>
         <w:numPr>
           <w:ilvl w:val="0"/>
-          <w:numId w:val="66"/>
+          <w:numId w:val="64"/>
         </w:numPr>
         <w:spacing w:before="0" w:after="0" w:line="276"/>
         <w:ind w:right="0" w:left="2160" w:hanging="360"/>
@@ -4587,7 +4569,7 @@
       <w:pPr>
         <w:numPr>
           <w:ilvl w:val="0"/>
-          <w:numId w:val="66"/>
+          <w:numId w:val="64"/>
         </w:numPr>
         <w:spacing w:before="0" w:after="0" w:line="276"/>
         <w:ind w:right="0" w:left="1440" w:hanging="360"/>
@@ -4620,7 +4602,7 @@
         <w:keepLines w:val="true"/>
         <w:numPr>
           <w:ilvl w:val="0"/>
-          <w:numId w:val="66"/>
+          <w:numId w:val="64"/>
         </w:numPr>
         <w:spacing w:before="0" w:after="0" w:line="240"/>
         <w:ind w:right="0" w:left="720" w:hanging="360"/>
@@ -4653,7 +4635,7 @@
       <w:pPr>
         <w:numPr>
           <w:ilvl w:val="0"/>
-          <w:numId w:val="66"/>
+          <w:numId w:val="64"/>
         </w:numPr>
         <w:spacing w:before="0" w:after="0" w:line="276"/>
         <w:ind w:right="0" w:left="1440" w:hanging="360"/>
@@ -4684,7 +4666,7 @@
       <w:pPr>
         <w:numPr>
           <w:ilvl w:val="0"/>
-          <w:numId w:val="66"/>
+          <w:numId w:val="64"/>
         </w:numPr>
         <w:spacing w:before="0" w:after="0" w:line="276"/>
         <w:ind w:right="0" w:left="2160" w:hanging="360"/>
@@ -4715,7 +4697,7 @@
       <w:pPr>
         <w:numPr>
           <w:ilvl w:val="0"/>
-          <w:numId w:val="66"/>
+          <w:numId w:val="64"/>
         </w:numPr>
         <w:spacing w:before="0" w:after="0" w:line="276"/>
         <w:ind w:right="0" w:left="1440" w:hanging="360"/>
@@ -4746,7 +4728,7 @@
       <w:pPr>
         <w:numPr>
           <w:ilvl w:val="0"/>
-          <w:numId w:val="66"/>
+          <w:numId w:val="64"/>
         </w:numPr>
         <w:spacing w:before="0" w:after="0" w:line="276"/>
         <w:ind w:right="0" w:left="2160" w:hanging="360"/>
@@ -4777,7 +4759,7 @@
       <w:pPr>
         <w:numPr>
           <w:ilvl w:val="0"/>
-          <w:numId w:val="66"/>
+          <w:numId w:val="64"/>
         </w:numPr>
         <w:spacing w:before="0" w:after="0" w:line="276"/>
         <w:ind w:right="0" w:left="2160" w:hanging="360"/>
@@ -4808,7 +4790,7 @@
       <w:pPr>
         <w:numPr>
           <w:ilvl w:val="0"/>
-          <w:numId w:val="66"/>
+          <w:numId w:val="64"/>
         </w:numPr>
         <w:spacing w:before="0" w:after="0" w:line="276"/>
         <w:ind w:right="0" w:left="2160" w:hanging="360"/>
@@ -4839,7 +4821,7 @@
       <w:pPr>
         <w:numPr>
           <w:ilvl w:val="0"/>
-          <w:numId w:val="66"/>
+          <w:numId w:val="64"/>
         </w:numPr>
         <w:spacing w:before="0" w:after="0" w:line="276"/>
         <w:ind w:right="0" w:left="2160" w:hanging="360"/>
@@ -4872,7 +4854,7 @@
         <w:keepLines w:val="true"/>
         <w:numPr>
           <w:ilvl w:val="0"/>
-          <w:numId w:val="66"/>
+          <w:numId w:val="64"/>
         </w:numPr>
         <w:spacing w:before="0" w:after="0" w:line="240"/>
         <w:ind w:right="0" w:left="720" w:hanging="360"/>
@@ -4905,7 +4887,7 @@
       <w:pPr>
         <w:numPr>
           <w:ilvl w:val="0"/>
-          <w:numId w:val="66"/>
+          <w:numId w:val="64"/>
         </w:numPr>
         <w:spacing w:before="0" w:after="0" w:line="276"/>
         <w:ind w:right="0" w:left="1440" w:hanging="360"/>
@@ -4936,7 +4918,7 @@
       <w:pPr>
         <w:numPr>
           <w:ilvl w:val="0"/>
-          <w:numId w:val="66"/>
+          <w:numId w:val="64"/>
         </w:numPr>
         <w:spacing w:before="0" w:after="0" w:line="276"/>
         <w:ind w:right="0" w:left="2160" w:hanging="360"/>
@@ -4967,7 +4949,7 @@
       <w:pPr>
         <w:numPr>
           <w:ilvl w:val="0"/>
-          <w:numId w:val="66"/>
+          <w:numId w:val="64"/>
         </w:numPr>
         <w:spacing w:before="0" w:after="0" w:line="276"/>
         <w:ind w:right="0" w:left="2880" w:hanging="360"/>
@@ -4998,7 +4980,7 @@
       <w:pPr>
         <w:numPr>
           <w:ilvl w:val="0"/>
-          <w:numId w:val="66"/>
+          <w:numId w:val="64"/>
         </w:numPr>
         <w:spacing w:before="0" w:after="0" w:line="276"/>
         <w:ind w:right="0" w:left="2880" w:hanging="360"/>
@@ -5029,7 +5011,7 @@
       <w:pPr>
         <w:numPr>
           <w:ilvl w:val="0"/>
-          <w:numId w:val="66"/>
+          <w:numId w:val="64"/>
         </w:numPr>
         <w:spacing w:before="0" w:after="0" w:line="276"/>
         <w:ind w:right="0" w:left="2880" w:hanging="360"/>
@@ -5060,7 +5042,7 @@
       <w:pPr>
         <w:numPr>
           <w:ilvl w:val="0"/>
-          <w:numId w:val="66"/>
+          <w:numId w:val="64"/>
         </w:numPr>
         <w:spacing w:before="0" w:after="0" w:line="276"/>
         <w:ind w:right="0" w:left="2880" w:hanging="360"/>
@@ -5091,7 +5073,7 @@
       <w:pPr>
         <w:numPr>
           <w:ilvl w:val="0"/>
-          <w:numId w:val="66"/>
+          <w:numId w:val="64"/>
         </w:numPr>
         <w:spacing w:before="0" w:after="0" w:line="276"/>
         <w:ind w:right="0" w:left="2160" w:hanging="360"/>
@@ -5122,7 +5104,7 @@
       <w:pPr>
         <w:numPr>
           <w:ilvl w:val="0"/>
-          <w:numId w:val="66"/>
+          <w:numId w:val="64"/>
         </w:numPr>
         <w:spacing w:before="0" w:after="0" w:line="276"/>
         <w:ind w:right="0" w:left="2880" w:hanging="360"/>
@@ -5153,7 +5135,7 @@
       <w:pPr>
         <w:numPr>
           <w:ilvl w:val="0"/>
-          <w:numId w:val="66"/>
+          <w:numId w:val="64"/>
         </w:numPr>
         <w:spacing w:before="0" w:after="0" w:line="276"/>
         <w:ind w:right="0" w:left="2880" w:hanging="360"/>
@@ -5184,7 +5166,7 @@
       <w:pPr>
         <w:numPr>
           <w:ilvl w:val="0"/>
-          <w:numId w:val="66"/>
+          <w:numId w:val="64"/>
         </w:numPr>
         <w:spacing w:before="0" w:after="0" w:line="276"/>
         <w:ind w:right="0" w:left="2880" w:hanging="360"/>
@@ -5215,7 +5197,7 @@
       <w:pPr>
         <w:numPr>
           <w:ilvl w:val="0"/>
-          <w:numId w:val="66"/>
+          <w:numId w:val="64"/>
         </w:numPr>
         <w:spacing w:before="0" w:after="0" w:line="276"/>
         <w:ind w:right="0" w:left="2880" w:hanging="360"/>
@@ -5246,7 +5228,7 @@
       <w:pPr>
         <w:numPr>
           <w:ilvl w:val="0"/>
-          <w:numId w:val="66"/>
+          <w:numId w:val="64"/>
         </w:numPr>
         <w:spacing w:before="0" w:after="0" w:line="276"/>
         <w:ind w:right="0" w:left="720" w:hanging="360"/>
@@ -5266,7 +5248,7 @@
       <w:pPr>
         <w:numPr>
           <w:ilvl w:val="0"/>
-          <w:numId w:val="66"/>
+          <w:numId w:val="64"/>
         </w:numPr>
         <w:spacing w:before="0" w:after="0" w:line="276"/>
         <w:ind w:right="0" w:left="720" w:hanging="360"/>
@@ -5286,7 +5268,7 @@
       <w:pPr>
         <w:numPr>
           <w:ilvl w:val="0"/>
-          <w:numId w:val="66"/>
+          <w:numId w:val="64"/>
         </w:numPr>
         <w:spacing w:before="0" w:after="0" w:line="276"/>
         <w:ind w:right="0" w:left="720" w:hanging="360"/>
@@ -5317,7 +5299,7 @@
       <w:pPr>
         <w:numPr>
           <w:ilvl w:val="0"/>
-          <w:numId w:val="66"/>
+          <w:numId w:val="64"/>
         </w:numPr>
         <w:spacing w:before="0" w:after="0" w:line="276"/>
         <w:ind w:right="0" w:left="2160" w:hanging="360"/>
@@ -5348,7 +5330,7 @@
       <w:pPr>
         <w:numPr>
           <w:ilvl w:val="0"/>
-          <w:numId w:val="66"/>
+          <w:numId w:val="64"/>
         </w:numPr>
         <w:spacing w:before="0" w:after="0" w:line="276"/>
         <w:ind w:right="0" w:left="2880" w:hanging="360"/>
@@ -5379,7 +5361,7 @@
       <w:pPr>
         <w:numPr>
           <w:ilvl w:val="0"/>
-          <w:numId w:val="66"/>
+          <w:numId w:val="64"/>
         </w:numPr>
         <w:spacing w:before="0" w:after="0" w:line="276"/>
         <w:ind w:right="0" w:left="2880" w:hanging="360"/>
@@ -5410,7 +5392,7 @@
       <w:pPr>
         <w:numPr>
           <w:ilvl w:val="0"/>
-          <w:numId w:val="66"/>
+          <w:numId w:val="64"/>
         </w:numPr>
         <w:spacing w:before="0" w:after="0" w:line="276"/>
         <w:ind w:right="0" w:left="2880" w:hanging="360"/>
@@ -5441,7 +5423,7 @@
       <w:pPr>
         <w:numPr>
           <w:ilvl w:val="0"/>
-          <w:numId w:val="66"/>
+          <w:numId w:val="64"/>
         </w:numPr>
         <w:spacing w:before="0" w:after="0" w:line="276"/>
         <w:ind w:right="0" w:left="2160" w:hanging="360"/>
@@ -5472,7 +5454,7 @@
       <w:pPr>
         <w:numPr>
           <w:ilvl w:val="0"/>
-          <w:numId w:val="66"/>
+          <w:numId w:val="64"/>
         </w:numPr>
         <w:spacing w:before="0" w:after="0" w:line="276"/>
         <w:ind w:right="0" w:left="2880" w:hanging="360"/>
@@ -5503,7 +5485,7 @@
       <w:pPr>
         <w:numPr>
           <w:ilvl w:val="0"/>
-          <w:numId w:val="66"/>
+          <w:numId w:val="64"/>
         </w:numPr>
         <w:spacing w:before="0" w:after="0" w:line="276"/>
         <w:ind w:right="0" w:left="2880" w:hanging="360"/>
@@ -5534,7 +5516,7 @@
       <w:pPr>
         <w:numPr>
           <w:ilvl w:val="0"/>
-          <w:numId w:val="66"/>
+          <w:numId w:val="64"/>
         </w:numPr>
         <w:spacing w:before="0" w:after="0" w:line="276"/>
         <w:ind w:right="0" w:left="2880" w:hanging="360"/>
@@ -5565,7 +5547,7 @@
       <w:pPr>
         <w:numPr>
           <w:ilvl w:val="0"/>
-          <w:numId w:val="66"/>
+          <w:numId w:val="64"/>
         </w:numPr>
         <w:spacing w:before="0" w:after="0" w:line="276"/>
         <w:ind w:right="0" w:left="2160" w:hanging="360"/>
@@ -5596,7 +5578,7 @@
       <w:pPr>
         <w:numPr>
           <w:ilvl w:val="0"/>
-          <w:numId w:val="66"/>
+          <w:numId w:val="64"/>
         </w:numPr>
         <w:spacing w:before="0" w:after="0" w:line="276"/>
         <w:ind w:right="0" w:left="2880" w:hanging="360"/>
@@ -5627,7 +5609,7 @@
       <w:pPr>
         <w:numPr>
           <w:ilvl w:val="0"/>
-          <w:numId w:val="66"/>
+          <w:numId w:val="64"/>
         </w:numPr>
         <w:spacing w:before="0" w:after="0" w:line="276"/>
         <w:ind w:right="0" w:left="2880" w:hanging="360"/>
@@ -5658,7 +5640,7 @@
       <w:pPr>
         <w:numPr>
           <w:ilvl w:val="0"/>
-          <w:numId w:val="66"/>
+          <w:numId w:val="64"/>
         </w:numPr>
         <w:spacing w:before="0" w:after="0" w:line="276"/>
         <w:ind w:right="0" w:left="2880" w:hanging="360"/>
@@ -5689,7 +5671,7 @@
       <w:pPr>
         <w:numPr>
           <w:ilvl w:val="0"/>
-          <w:numId w:val="66"/>
+          <w:numId w:val="64"/>
         </w:numPr>
         <w:spacing w:before="0" w:after="0" w:line="276"/>
         <w:ind w:right="0" w:left="720" w:hanging="360"/>
@@ -5711,7 +5693,7 @@
         <w:keepLines w:val="true"/>
         <w:numPr>
           <w:ilvl w:val="0"/>
-          <w:numId w:val="66"/>
+          <w:numId w:val="64"/>
         </w:numPr>
         <w:spacing w:before="0" w:after="0" w:line="240"/>
         <w:ind w:right="0" w:left="720" w:hanging="360"/>
@@ -5744,7 +5726,7 @@
       <w:pPr>
         <w:numPr>
           <w:ilvl w:val="0"/>
-          <w:numId w:val="66"/>
+          <w:numId w:val="64"/>
         </w:numPr>
         <w:spacing w:before="0" w:after="0" w:line="276"/>
         <w:ind w:right="0" w:left="1440" w:hanging="360"/>
@@ -5775,7 +5757,7 @@
       <w:pPr>
         <w:numPr>
           <w:ilvl w:val="0"/>
-          <w:numId w:val="66"/>
+          <w:numId w:val="64"/>
         </w:numPr>
         <w:spacing w:before="0" w:after="0" w:line="276"/>
         <w:ind w:right="0" w:left="1440" w:hanging="360"/>
@@ -5806,7 +5788,7 @@
       <w:pPr>
         <w:numPr>
           <w:ilvl w:val="0"/>
-          <w:numId w:val="66"/>
+          <w:numId w:val="64"/>
         </w:numPr>
         <w:spacing w:before="0" w:after="0" w:line="276"/>
         <w:ind w:right="0" w:left="2160" w:hanging="360"/>
@@ -5837,7 +5819,7 @@
       <w:pPr>
         <w:numPr>
           <w:ilvl w:val="0"/>
-          <w:numId w:val="66"/>
+          <w:numId w:val="64"/>
         </w:numPr>
         <w:spacing w:before="0" w:after="0" w:line="276"/>
         <w:ind w:right="0" w:left="1440" w:hanging="360"/>
@@ -5868,7 +5850,7 @@
       <w:pPr>
         <w:numPr>
           <w:ilvl w:val="0"/>
-          <w:numId w:val="66"/>
+          <w:numId w:val="64"/>
         </w:numPr>
         <w:spacing w:before="0" w:after="0" w:line="276"/>
         <w:ind w:right="0" w:left="2160" w:hanging="360"/>
@@ -5899,7 +5881,7 @@
       <w:pPr>
         <w:numPr>
           <w:ilvl w:val="0"/>
-          <w:numId w:val="66"/>
+          <w:numId w:val="64"/>
         </w:numPr>
         <w:spacing w:before="0" w:after="0" w:line="276"/>
         <w:ind w:right="0" w:left="2160" w:hanging="360"/>
@@ -5932,7 +5914,7 @@
         <w:keepLines w:val="true"/>
         <w:numPr>
           <w:ilvl w:val="0"/>
-          <w:numId w:val="66"/>
+          <w:numId w:val="64"/>
         </w:numPr>
         <w:spacing w:before="0" w:after="0" w:line="240"/>
         <w:ind w:right="0" w:left="720" w:hanging="360"/>
@@ -5965,7 +5947,7 @@
       <w:pPr>
         <w:numPr>
           <w:ilvl w:val="0"/>
-          <w:numId w:val="66"/>
+          <w:numId w:val="64"/>
         </w:numPr>
         <w:spacing w:before="0" w:after="0" w:line="276"/>
         <w:ind w:right="0" w:left="1440" w:hanging="360"/>
@@ -5996,7 +5978,7 @@
       <w:pPr>
         <w:numPr>
           <w:ilvl w:val="0"/>
-          <w:numId w:val="66"/>
+          <w:numId w:val="64"/>
         </w:numPr>
         <w:spacing w:before="0" w:after="0" w:line="276"/>
         <w:ind w:right="0" w:left="2160" w:hanging="360"/>
@@ -6027,7 +6009,7 @@
       <w:pPr>
         <w:numPr>
           <w:ilvl w:val="0"/>
-          <w:numId w:val="66"/>
+          <w:numId w:val="64"/>
         </w:numPr>
         <w:spacing w:before="0" w:after="0" w:line="276"/>
         <w:ind w:right="0" w:left="2160" w:hanging="360"/>
@@ -6058,7 +6040,7 @@
       <w:pPr>
         <w:numPr>
           <w:ilvl w:val="0"/>
-          <w:numId w:val="66"/>
+          <w:numId w:val="64"/>
         </w:numPr>
         <w:spacing w:before="0" w:after="0" w:line="276"/>
         <w:ind w:right="0" w:left="1440" w:hanging="360"/>
@@ -6089,7 +6071,7 @@
       <w:pPr>
         <w:numPr>
           <w:ilvl w:val="0"/>
-          <w:numId w:val="66"/>
+          <w:numId w:val="64"/>
         </w:numPr>
         <w:spacing w:before="0" w:after="0" w:line="276"/>
         <w:ind w:right="0" w:left="2160" w:hanging="360"/>
@@ -6120,7 +6102,7 @@
       <w:pPr>
         <w:numPr>
           <w:ilvl w:val="0"/>
-          <w:numId w:val="66"/>
+          <w:numId w:val="64"/>
         </w:numPr>
         <w:spacing w:before="0" w:after="0" w:line="276"/>
         <w:ind w:right="0" w:left="2880" w:hanging="360"/>
@@ -6151,7 +6133,7 @@
       <w:pPr>
         <w:numPr>
           <w:ilvl w:val="0"/>
-          <w:numId w:val="66"/>
+          <w:numId w:val="64"/>
         </w:numPr>
         <w:spacing w:before="0" w:after="0" w:line="276"/>
         <w:ind w:right="0" w:left="2880" w:hanging="360"/>
@@ -6182,7 +6164,7 @@
       <w:pPr>
         <w:numPr>
           <w:ilvl w:val="0"/>
-          <w:numId w:val="66"/>
+          <w:numId w:val="64"/>
         </w:numPr>
         <w:spacing w:before="0" w:after="0" w:line="276"/>
         <w:ind w:right="0" w:left="2160" w:hanging="360"/>
@@ -6213,7 +6195,7 @@
       <w:pPr>
         <w:numPr>
           <w:ilvl w:val="0"/>
-          <w:numId w:val="66"/>
+          <w:numId w:val="64"/>
         </w:numPr>
         <w:spacing w:before="0" w:after="0" w:line="276"/>
         <w:ind w:right="0" w:left="2880" w:hanging="360"/>
@@ -6244,7 +6226,7 @@
       <w:pPr>
         <w:numPr>
           <w:ilvl w:val="0"/>
-          <w:numId w:val="66"/>
+          <w:numId w:val="64"/>
         </w:numPr>
         <w:spacing w:before="0" w:after="0" w:line="276"/>
         <w:ind w:right="0" w:left="2880" w:hanging="360"/>
@@ -6980,13 +6962,13 @@
   <w:num w:numId="25">
     <w:abstractNumId w:val="18"/>
   </w:num>
-  <w:num w:numId="61">
+  <w:num w:numId="59">
     <w:abstractNumId w:val="12"/>
   </w:num>
-  <w:num w:numId="63">
+  <w:num w:numId="61">
     <w:abstractNumId w:val="6"/>
   </w:num>
-  <w:num w:numId="66">
+  <w:num w:numId="64">
     <w:abstractNumId w:val="0"/>
   </w:num>
 </w:numbering>

</xml_diff>

<commit_message>
Updated GDD. Coding is all that remains
</commit_message>
<xml_diff>
--- a/MISC ASSETS/DOCUMENTATION/Cursed Corridor GDD.docx
+++ b/MISC ASSETS/DOCUMENTATION/Cursed Corridor GDD.docx
@@ -3680,7 +3680,61 @@
           <w:sz w:val="22"/>
           <w:shd w:fill="auto" w:val="clear"/>
         </w:rPr>
-        <w:t xml:space="preserve">) just a room with a cube. A cheeky stab at post modern art</w:t>
+        <w:t xml:space="preserve">): just a room with a cube. A cheeky stab at post modern art</w:t>
+      </w:r>
+    </w:p>
+    <w:p>
+      <w:pPr>
+        <w:numPr>
+          <w:ilvl w:val="0"/>
+          <w:numId w:val="51"/>
+        </w:numPr>
+        <w:spacing w:before="0" w:after="0" w:line="276"/>
+        <w:ind w:right="0" w:left="720" w:hanging="360"/>
+        <w:jc w:val="left"/>
+        <w:rPr>
+          <w:rFonts w:ascii="Arial" w:hAnsi="Arial" w:cs="Arial" w:eastAsia="Arial"/>
+          <w:strike w:val="true"/>
+          <w:color w:val="auto"/>
+          <w:spacing w:val="0"/>
+          <w:position w:val="0"/>
+          <w:sz w:val="22"/>
+          <w:shd w:fill="auto" w:val="clear"/>
+        </w:rPr>
+      </w:pPr>
+      <w:r>
+        <w:rPr>
+          <w:rFonts w:ascii="Arial" w:hAnsi="Arial" w:cs="Arial" w:eastAsia="Arial"/>
+          <w:color w:val="auto"/>
+          <w:spacing w:val="0"/>
+          <w:position w:val="0"/>
+          <w:sz w:val="22"/>
+          <w:shd w:fill="auto" w:val="clear"/>
+        </w:rPr>
+        <w:t xml:space="preserve">little village (</w:t>
+      </w:r>
+      <w:r>
+        <w:rPr>
+          <w:rFonts w:ascii="Arial" w:hAnsi="Arial" w:cs="Arial" w:eastAsia="Arial"/>
+          <w:b/>
+          <w:color w:val="auto"/>
+          <w:spacing w:val="0"/>
+          <w:position w:val="0"/>
+          <w:sz w:val="22"/>
+          <w:shd w:fill="auto" w:val="clear"/>
+        </w:rPr>
+        <w:t xml:space="preserve">Travel</w:t>
+      </w:r>
+      <w:r>
+        <w:rPr>
+          <w:rFonts w:ascii="Arial" w:hAnsi="Arial" w:cs="Arial" w:eastAsia="Arial"/>
+          <w:color w:val="auto"/>
+          <w:spacing w:val="0"/>
+          <w:position w:val="0"/>
+          <w:sz w:val="22"/>
+          <w:shd w:fill="auto" w:val="clear"/>
+        </w:rPr>
+        <w:t xml:space="preserve">): a small collection of houses facing a dock atop of a floating island. The Houses don't seem to have anyone home at the moment.</w:t>
       </w:r>
     </w:p>
     <w:p>
@@ -3732,7 +3786,7 @@
         <w:keepLines w:val="true"/>
         <w:numPr>
           <w:ilvl w:val="0"/>
-          <w:numId w:val="55"/>
+          <w:numId w:val="54"/>
         </w:numPr>
         <w:spacing w:before="200" w:after="0" w:line="240"/>
         <w:ind w:right="0" w:left="720" w:hanging="360"/>
@@ -3765,7 +3819,7 @@
       <w:pPr>
         <w:numPr>
           <w:ilvl w:val="0"/>
-          <w:numId w:val="55"/>
+          <w:numId w:val="54"/>
         </w:numPr>
         <w:spacing w:before="0" w:after="0" w:line="276"/>
         <w:ind w:right="0" w:left="1440" w:hanging="360"/>
@@ -3796,7 +3850,7 @@
       <w:pPr>
         <w:numPr>
           <w:ilvl w:val="0"/>
-          <w:numId w:val="55"/>
+          <w:numId w:val="54"/>
         </w:numPr>
         <w:spacing w:before="0" w:after="0" w:line="276"/>
         <w:ind w:right="0" w:left="2160" w:hanging="360"/>
@@ -3821,99 +3875,6 @@
           <w:shd w:fill="auto" w:val="clear"/>
         </w:rPr>
         <w:t xml:space="preserve">Environment Textures</w:t>
-      </w:r>
-    </w:p>
-    <w:p>
-      <w:pPr>
-        <w:numPr>
-          <w:ilvl w:val="0"/>
-          <w:numId w:val="55"/>
-        </w:numPr>
-        <w:spacing w:before="0" w:after="0" w:line="276"/>
-        <w:ind w:right="0" w:left="1440" w:hanging="360"/>
-        <w:jc w:val="left"/>
-        <w:rPr>
-          <w:rFonts w:ascii="Trebuchet MS" w:hAnsi="Trebuchet MS" w:cs="Trebuchet MS" w:eastAsia="Trebuchet MS"/>
-          <w:color w:val="auto"/>
-          <w:spacing w:val="0"/>
-          <w:position w:val="0"/>
-          <w:sz w:val="26"/>
-          <w:u w:val="single"/>
-          <w:shd w:fill="auto" w:val="clear"/>
-        </w:rPr>
-      </w:pPr>
-      <w:r>
-        <w:rPr>
-          <w:rFonts w:ascii="Trebuchet MS" w:hAnsi="Trebuchet MS" w:cs="Trebuchet MS" w:eastAsia="Trebuchet MS"/>
-          <w:color w:val="auto"/>
-          <w:spacing w:val="0"/>
-          <w:position w:val="0"/>
-          <w:sz w:val="26"/>
-          <w:shd w:fill="auto" w:val="clear"/>
-        </w:rPr>
-        <w:t xml:space="preserve">Heightmap data (If applicable)</w:t>
-      </w:r>
-    </w:p>
-    <w:p>
-      <w:pPr>
-        <w:numPr>
-          <w:ilvl w:val="0"/>
-          <w:numId w:val="55"/>
-        </w:numPr>
-        <w:spacing w:before="0" w:after="0" w:line="276"/>
-        <w:ind w:right="0" w:left="1800" w:hanging="360"/>
-        <w:jc w:val="left"/>
-        <w:rPr>
-          <w:rFonts w:ascii="Trebuchet MS" w:hAnsi="Trebuchet MS" w:cs="Trebuchet MS" w:eastAsia="Trebuchet MS"/>
-          <w:color w:val="auto"/>
-          <w:spacing w:val="0"/>
-          <w:position w:val="0"/>
-          <w:sz w:val="26"/>
-          <w:u w:val="single"/>
-          <w:shd w:fill="auto" w:val="clear"/>
-        </w:rPr>
-      </w:pPr>
-      <w:r>
-        <w:rPr>
-          <w:rFonts w:ascii="Trebuchet MS" w:hAnsi="Trebuchet MS" w:cs="Trebuchet MS" w:eastAsia="Trebuchet MS"/>
-          <w:color w:val="auto"/>
-          <w:spacing w:val="0"/>
-          <w:position w:val="0"/>
-          <w:sz w:val="26"/>
-          <w:shd w:fill="auto" w:val="clear"/>
-        </w:rPr>
-        <w:t xml:space="preserve">N/A</w:t>
-      </w:r>
-    </w:p>
-    <w:p>
-      <w:pPr>
-        <w:numPr>
-          <w:ilvl w:val="0"/>
-          <w:numId w:val="55"/>
-        </w:numPr>
-        <w:spacing w:before="0" w:after="0" w:line="276"/>
-        <w:ind w:right="0" w:left="1440" w:hanging="360"/>
-        <w:jc w:val="left"/>
-        <w:rPr>
-          <w:rFonts w:ascii="Trebuchet MS" w:hAnsi="Trebuchet MS" w:cs="Trebuchet MS" w:eastAsia="Trebuchet MS"/>
-          <w:color w:val="auto"/>
-          <w:spacing w:val="0"/>
-          <w:position w:val="0"/>
-          <w:sz w:val="26"/>
-          <w:u w:val="single"/>
-          <w:shd w:fill="auto" w:val="clear"/>
-        </w:rPr>
-      </w:pPr>
-      <w:r>
-        <w:rPr>
-          <w:rFonts w:ascii="Trebuchet MS" w:hAnsi="Trebuchet MS" w:cs="Trebuchet MS" w:eastAsia="Trebuchet MS"/>
-          <w:color w:val="auto"/>
-          <w:spacing w:val="0"/>
-          <w:position w:val="0"/>
-          <w:sz w:val="26"/>
-          <w:shd w:fill="auto" w:val="clear"/>
-        </w:rPr>
-        <w:t xml:space="preserve">Etc.</w:t>
       </w:r>
     </w:p>
     <w:p>
@@ -3922,7 +3883,7 @@
         <w:keepLines w:val="true"/>
         <w:numPr>
           <w:ilvl w:val="0"/>
-          <w:numId w:val="55"/>
+          <w:numId w:val="54"/>
         </w:numPr>
         <w:spacing w:before="0" w:after="0" w:line="240"/>
         <w:ind w:right="0" w:left="720" w:hanging="360"/>
@@ -3957,7 +3918,7 @@
         <w:keepLines w:val="true"/>
         <w:numPr>
           <w:ilvl w:val="0"/>
-          <w:numId w:val="55"/>
+          <w:numId w:val="54"/>
         </w:numPr>
         <w:spacing w:before="0" w:after="0" w:line="240"/>
         <w:ind w:right="0" w:left="1080" w:hanging="360"/>
@@ -4029,7 +3990,7 @@
         <w:keepLines w:val="true"/>
         <w:numPr>
           <w:ilvl w:val="0"/>
-          <w:numId w:val="64"/>
+          <w:numId w:val="60"/>
         </w:numPr>
         <w:spacing w:before="0" w:after="0" w:line="240"/>
         <w:ind w:right="0" w:left="720" w:hanging="360"/>
@@ -4062,7 +4023,7 @@
       <w:pPr>
         <w:numPr>
           <w:ilvl w:val="0"/>
-          <w:numId w:val="64"/>
+          <w:numId w:val="60"/>
         </w:numPr>
         <w:spacing w:before="0" w:after="0" w:line="276"/>
         <w:ind w:right="0" w:left="1440" w:hanging="360"/>
@@ -4120,7 +4081,7 @@
       <w:pPr>
         <w:numPr>
           <w:ilvl w:val="0"/>
-          <w:numId w:val="67"/>
+          <w:numId w:val="63"/>
         </w:numPr>
         <w:spacing w:before="0" w:after="0" w:line="276"/>
         <w:ind w:right="0" w:left="720" w:hanging="360"/>
@@ -4151,7 +4112,7 @@
       <w:pPr>
         <w:numPr>
           <w:ilvl w:val="0"/>
-          <w:numId w:val="67"/>
+          <w:numId w:val="63"/>
         </w:numPr>
         <w:spacing w:before="0" w:after="0" w:line="276"/>
         <w:ind w:right="0" w:left="2160" w:hanging="360"/>
@@ -4182,7 +4143,7 @@
       <w:pPr>
         <w:numPr>
           <w:ilvl w:val="0"/>
-          <w:numId w:val="67"/>
+          <w:numId w:val="63"/>
         </w:numPr>
         <w:spacing w:before="0" w:after="0" w:line="276"/>
         <w:ind w:right="0" w:left="2520" w:hanging="360"/>
@@ -4213,7 +4174,7 @@
       <w:pPr>
         <w:numPr>
           <w:ilvl w:val="0"/>
-          <w:numId w:val="67"/>
+          <w:numId w:val="63"/>
         </w:numPr>
         <w:spacing w:before="0" w:after="0" w:line="276"/>
         <w:ind w:right="0" w:left="2160" w:hanging="360"/>
@@ -4287,7 +4248,7 @@
       <w:pPr>
         <w:numPr>
           <w:ilvl w:val="0"/>
-          <w:numId w:val="73"/>
+          <w:numId w:val="69"/>
         </w:numPr>
         <w:spacing w:before="0" w:after="0" w:line="276"/>
         <w:ind w:right="0" w:left="2160" w:hanging="360"/>
@@ -4318,7 +4279,7 @@
       <w:pPr>
         <w:numPr>
           <w:ilvl w:val="0"/>
-          <w:numId w:val="73"/>
+          <w:numId w:val="69"/>
         </w:numPr>
         <w:spacing w:before="0" w:after="0" w:line="276"/>
         <w:ind w:right="0" w:left="2880" w:hanging="360"/>
@@ -4366,7 +4327,7 @@
         <w:keepLines w:val="true"/>
         <w:numPr>
           <w:ilvl w:val="0"/>
-          <w:numId w:val="76"/>
+          <w:numId w:val="72"/>
         </w:numPr>
         <w:spacing w:before="0" w:after="0" w:line="240"/>
         <w:ind w:right="0" w:left="720" w:hanging="360"/>
@@ -4439,7 +4400,7 @@
         <w:keepLines w:val="true"/>
         <w:numPr>
           <w:ilvl w:val="0"/>
-          <w:numId w:val="78"/>
+          <w:numId w:val="74"/>
         </w:numPr>
         <w:spacing w:before="0" w:after="0" w:line="240"/>
         <w:ind w:right="0" w:left="720" w:hanging="360"/>
@@ -4572,22 +4533,22 @@
   <w:num w:numId="51">
     <w:abstractNumId w:val="36"/>
   </w:num>
-  <w:num w:numId="55">
+  <w:num w:numId="54">
     <w:abstractNumId w:val="30"/>
   </w:num>
-  <w:num w:numId="64">
+  <w:num w:numId="60">
     <w:abstractNumId w:val="24"/>
   </w:num>
-  <w:num w:numId="67">
+  <w:num w:numId="63">
     <w:abstractNumId w:val="18"/>
   </w:num>
-  <w:num w:numId="73">
+  <w:num w:numId="69">
     <w:abstractNumId w:val="12"/>
   </w:num>
-  <w:num w:numId="76">
+  <w:num w:numId="72">
     <w:abstractNumId w:val="6"/>
   </w:num>
-  <w:num w:numId="78">
+  <w:num w:numId="74">
     <w:abstractNumId w:val="0"/>
   </w:num>
 </w:numbering>

</xml_diff>